<commit_message>
first commit - draft documentation
Also a step to be documented.
</commit_message>
<xml_diff>
--- a/T3000-BAS.docx
+++ b/T3000-BAS.docx
@@ -1433,8 +1433,14 @@
         <w:t>Installing Tools</w:t>
       </w:r>
     </w:p>
-    <w:p/>
-    <w:p>
+    <w:p>
+      <w:pPr>
+        <w:pStyle w:val="Heading2"/>
+        <w:numPr>
+          <w:ilvl w:val="1"/>
+          <w:numId w:val="7"/>
+        </w:numPr>
+      </w:pPr>
       <w:r>
         <w:t>Installation of git</w:t>
       </w:r>
@@ -2459,13 +2465,7 @@
         <w:ind w:left="1080"/>
       </w:pPr>
       <w:r>
-        <w:t xml:space="preserve">This is a </w:t>
-      </w:r>
-      <w:r>
-        <w:t>Graphical User I</w:t>
-      </w:r>
-      <w:r>
-        <w:t>nterface to work with Git and Git repositories.</w:t>
+        <w:t>This is a Graphical User Interface to work with Git and Git repositories.</w:t>
       </w:r>
     </w:p>
     <w:p>
@@ -2482,85 +2482,38 @@
           <w:numId w:val="8"/>
         </w:numPr>
       </w:pPr>
-      <w:bookmarkStart w:id="3" w:name="_GoBack"/>
-      <w:bookmarkEnd w:id="3"/>
-    </w:p>
-    <w:p>
-      <w:pPr>
-        <w:pStyle w:val="ListParagraph"/>
-      </w:pPr>
-    </w:p>
-    <w:p>
-      <w:pPr>
-        <w:pStyle w:val="ListParagraph"/>
-      </w:pPr>
-    </w:p>
-    <w:p>
-      <w:pPr>
-        <w:pStyle w:val="ListParagraph"/>
-      </w:pPr>
-    </w:p>
-    <w:p>
-      <w:pPr>
-        <w:pStyle w:val="ListParagraph"/>
+      <w:r>
+        <w:t>This is how Git Bash and Git GUI are installed.</w:t>
+      </w:r>
+    </w:p>
+    <w:p>
+      <w:pPr>
+        <w:pStyle w:val="ListParagraph"/>
+      </w:pPr>
+    </w:p>
+    <w:p>
+      <w:pPr>
+        <w:pStyle w:val="ListParagraph"/>
+      </w:pPr>
+    </w:p>
+    <w:p>
+      <w:pPr>
+        <w:pStyle w:val="Heading2"/>
         <w:numPr>
-          <w:ilvl w:val="0"/>
-          <w:numId w:val="8"/>
+          <w:ilvl w:val="1"/>
+          <w:numId w:val="7"/>
         </w:numPr>
       </w:pPr>
       <w:r>
-        <w:t>Asd</w:t>
-      </w:r>
-    </w:p>
-    <w:p>
-      <w:pPr>
-        <w:pStyle w:val="ListParagraph"/>
-      </w:pPr>
-    </w:p>
-    <w:p>
-      <w:pPr>
-        <w:pStyle w:val="ListParagraph"/>
-      </w:pPr>
-    </w:p>
-    <w:p>
-      <w:pPr>
-        <w:pStyle w:val="ListParagraph"/>
-      </w:pPr>
-    </w:p>
-    <w:p>
-      <w:pPr>
-        <w:pStyle w:val="ListParagraph"/>
-      </w:pPr>
-    </w:p>
-    <w:p>
-      <w:pPr>
-        <w:pStyle w:val="ListParagraph"/>
-      </w:pPr>
-    </w:p>
-    <w:p>
-      <w:pPr>
-        <w:pStyle w:val="ListParagraph"/>
-      </w:pPr>
-    </w:p>
-    <w:p>
-      <w:pPr>
-        <w:pStyle w:val="ListParagraph"/>
-        <w:numPr>
-          <w:ilvl w:val="0"/>
-          <w:numId w:val="8"/>
-        </w:numPr>
-      </w:pPr>
-      <w:r>
-        <w:t>Asd</w:t>
-      </w:r>
-    </w:p>
-    <w:p>
-      <w:pPr>
-        <w:pStyle w:val="ListParagraph"/>
-        <w:numPr>
-          <w:ilvl w:val="0"/>
-          <w:numId w:val="8"/>
-        </w:numPr>
+        <w:t>Installation of git</w:t>
+      </w:r>
+      <w:r>
+        <w:t>hub for windows</w:t>
+      </w:r>
+    </w:p>
+    <w:p>
+      <w:pPr>
+        <w:pStyle w:val="ListParagraph"/>
       </w:pPr>
     </w:p>
     <w:p>
@@ -2573,11 +2526,18 @@
         <w:ind w:left="360"/>
       </w:pPr>
       <w:r>
-        <w:t>Introduction to GitHub</w:t>
+        <w:lastRenderedPageBreak/>
+        <w:t>I</w:t>
+      </w:r>
+      <w:r>
+        <w:t>ntroduction to GitHub</w:t>
       </w:r>
     </w:p>
     <w:p/>
-    <w:p/>
+    <w:p>
+      <w:bookmarkStart w:id="3" w:name="_GoBack"/>
+      <w:bookmarkEnd w:id="3"/>
+    </w:p>
     <w:p/>
     <w:p/>
     <w:p/>
@@ -2734,7 +2694,7 @@
         <w:rFonts w:asciiTheme="majorHAnsi" w:eastAsiaTheme="majorEastAsia" w:hAnsiTheme="majorHAnsi" w:cstheme="majorBidi"/>
         <w:noProof/>
       </w:rPr>
-      <w:t>11</w:t>
+      <w:t>12</w:t>
     </w:r>
     <w:r>
       <w:rPr>
@@ -3089,9 +3049,6 @@
         </w:rPr>
         <w:alias w:val="Title"/>
         <w:id w:val="536411716"/>
-        <w:placeholder>
-          <w:docPart w:val="F0E96AFDD92F42F285078F5B52624FCF"/>
-        </w:placeholder>
         <w:dataBinding w:prefixMappings="xmlns:ns0='http://schemas.openxmlformats.org/package/2006/metadata/core-properties' xmlns:ns1='http://purl.org/dc/elements/1.1/'" w:xpath="/ns0:coreProperties[1]/ns1:title[1]" w:storeItemID="{6C3C8BC8-F283-45AE-878A-BAB7291924A1}"/>
         <w:text/>
       </w:sdtPr>
@@ -3422,7 +3379,7 @@
         <v:path o:extrusionok="f" gradientshapeok="t" o:connecttype="rect"/>
         <o:lock v:ext="edit" aspectratio="t"/>
       </v:shapetype>
-      <v:shape id="_x0000_i1041" type="#_x0000_t75" alt="Description: C:\Program Files (x86)\Microsoft Office\MEDIA\CAGCAT10\j0205462.wmf" style="width:143.15pt;height:142.35pt;visibility:visible;mso-wrap-style:square" o:bullet="t">
+      <v:shape id="_x0000_i1037" type="#_x0000_t75" alt="Description: C:\Program Files (x86)\Microsoft Office\MEDIA\CAGCAT10\j0205462.wmf" style="width:143.25pt;height:142.5pt;visibility:visible;mso-wrap-style:square" o:bullet="t">
         <v:imagedata r:id="rId1" o:title="j0205462"/>
       </v:shape>
     </w:pict>
@@ -3964,7 +3921,7 @@
   <w:abstractNum w:abstractNumId="6">
     <w:nsid w:val="425F7CC2"/>
     <w:multiLevelType w:val="multilevel"/>
-    <w:tmpl w:val="C1E4E9F4"/>
+    <w:tmpl w:val="46E2D2DA"/>
     <w:lvl w:ilvl="0">
       <w:start w:val="1"/>
       <w:numFmt w:val="decimal"/>
@@ -4301,6 +4258,119 @@
       </w:pPr>
       <w:rPr>
         <w:rFonts w:ascii="Symbol" w:hAnsi="Symbol" w:hint="default"/>
+      </w:rPr>
+    </w:lvl>
+  </w:abstractNum>
+  <w:abstractNum w:abstractNumId="9">
+    <w:nsid w:val="76BA0F6B"/>
+    <w:multiLevelType w:val="multilevel"/>
+    <w:tmpl w:val="C1E4E9F4"/>
+    <w:lvl w:ilvl="0">
+      <w:start w:val="1"/>
+      <w:numFmt w:val="decimal"/>
+      <w:lvlText w:val="%1"/>
+      <w:lvlJc w:val="left"/>
+      <w:pPr>
+        <w:ind w:left="360" w:hanging="360"/>
+      </w:pPr>
+      <w:rPr>
+        <w:rFonts w:hint="default"/>
+      </w:rPr>
+    </w:lvl>
+    <w:lvl w:ilvl="1">
+      <w:start w:val="1"/>
+      <w:numFmt w:val="decimal"/>
+      <w:lvlText w:val="%1.%2"/>
+      <w:lvlJc w:val="left"/>
+      <w:pPr>
+        <w:ind w:left="720" w:hanging="720"/>
+      </w:pPr>
+      <w:rPr>
+        <w:rFonts w:hint="default"/>
+      </w:rPr>
+    </w:lvl>
+    <w:lvl w:ilvl="2">
+      <w:start w:val="1"/>
+      <w:numFmt w:val="decimal"/>
+      <w:lvlText w:val="%1.%2.%3"/>
+      <w:lvlJc w:val="left"/>
+      <w:pPr>
+        <w:ind w:left="720" w:hanging="720"/>
+      </w:pPr>
+      <w:rPr>
+        <w:rFonts w:hint="default"/>
+      </w:rPr>
+    </w:lvl>
+    <w:lvl w:ilvl="3">
+      <w:start w:val="1"/>
+      <w:numFmt w:val="decimal"/>
+      <w:lvlText w:val="%1.%2.%3.%4"/>
+      <w:lvlJc w:val="left"/>
+      <w:pPr>
+        <w:ind w:left="1080" w:hanging="1080"/>
+      </w:pPr>
+      <w:rPr>
+        <w:rFonts w:hint="default"/>
+      </w:rPr>
+    </w:lvl>
+    <w:lvl w:ilvl="4">
+      <w:start w:val="1"/>
+      <w:numFmt w:val="decimal"/>
+      <w:lvlText w:val="%1.%2.%3.%4.%5"/>
+      <w:lvlJc w:val="left"/>
+      <w:pPr>
+        <w:ind w:left="1080" w:hanging="1080"/>
+      </w:pPr>
+      <w:rPr>
+        <w:rFonts w:hint="default"/>
+      </w:rPr>
+    </w:lvl>
+    <w:lvl w:ilvl="5">
+      <w:start w:val="1"/>
+      <w:numFmt w:val="decimal"/>
+      <w:lvlText w:val="%1.%2.%3.%4.%5.%6"/>
+      <w:lvlJc w:val="left"/>
+      <w:pPr>
+        <w:ind w:left="1440" w:hanging="1440"/>
+      </w:pPr>
+      <w:rPr>
+        <w:rFonts w:hint="default"/>
+      </w:rPr>
+    </w:lvl>
+    <w:lvl w:ilvl="6">
+      <w:start w:val="1"/>
+      <w:numFmt w:val="decimal"/>
+      <w:lvlText w:val="%1.%2.%3.%4.%5.%6.%7"/>
+      <w:lvlJc w:val="left"/>
+      <w:pPr>
+        <w:ind w:left="1800" w:hanging="1800"/>
+      </w:pPr>
+      <w:rPr>
+        <w:rFonts w:hint="default"/>
+      </w:rPr>
+    </w:lvl>
+    <w:lvl w:ilvl="7">
+      <w:start w:val="1"/>
+      <w:numFmt w:val="decimal"/>
+      <w:lvlText w:val="%1.%2.%3.%4.%5.%6.%7.%8"/>
+      <w:lvlJc w:val="left"/>
+      <w:pPr>
+        <w:ind w:left="1800" w:hanging="1800"/>
+      </w:pPr>
+      <w:rPr>
+        <w:rFonts w:hint="default"/>
+      </w:rPr>
+    </w:lvl>
+    <w:lvl w:ilvl="8">
+      <w:start w:val="1"/>
+      <w:numFmt w:val="decimal"/>
+      <w:lvlText w:val="%1.%2.%3.%4.%5.%6.%7.%8.%9"/>
+      <w:lvlJc w:val="left"/>
+      <w:pPr>
+        <w:ind w:left="2160" w:hanging="2160"/>
+      </w:pPr>
+      <w:rPr>
+        <w:rFonts w:hint="default"/>
       </w:rPr>
     </w:lvl>
   </w:abstractNum>
@@ -4330,6 +4400,9 @@
   </w:num>
   <w:num w:numId="9">
     <w:abstractNumId w:val="2"/>
+  </w:num>
+  <w:num w:numId="10">
+    <w:abstractNumId w:val="9"/>
   </w:num>
 </w:numbering>
 </file>
@@ -5613,32 +5686,6 @@
         </w:p>
       </w:docPartBody>
     </w:docPart>
-    <w:docPart>
-      <w:docPartPr>
-        <w:name w:val="E45052E5BB2644678D896686B946757B"/>
-        <w:category>
-          <w:name w:val="General"/>
-          <w:gallery w:val="placeholder"/>
-        </w:category>
-        <w:types>
-          <w:type w:val="bbPlcHdr"/>
-        </w:types>
-        <w:behaviors>
-          <w:behavior w:val="content"/>
-        </w:behaviors>
-        <w:guid w:val="{3AE51EEB-BB68-4B5F-969C-AEC23494535C}"/>
-      </w:docPartPr>
-      <w:docPartBody>
-        <w:p>
-          <w:pPr>
-            <w:pStyle w:val="E45052E5BB2644678D896686B946757B"/>
-          </w:pPr>
-          <w:r>
-            <w:t>[Type the author name]</w:t>
-          </w:r>
-        </w:p>
-      </w:docPartBody>
-    </w:docPart>
   </w:docParts>
 </w:glossaryDocument>
 </file>
@@ -5707,6 +5754,7 @@
     <w:rsid w:val="00115609"/>
     <w:rsid w:val="00823C1C"/>
     <w:rsid w:val="008333EF"/>
+    <w:rsid w:val="008E47FE"/>
     <w:rsid w:val="008F4646"/>
   </w:rsids>
   <m:mathPr>
@@ -6497,7 +6545,7 @@
 </file>
 
 <file path=customXml/itemProps2.xml><?xml version="1.0" encoding="utf-8"?>
-<ds:datastoreItem xmlns:ds="http://schemas.openxmlformats.org/officeDocument/2006/customXml" ds:itemID="{70250E84-3B36-4A1E-B10F-D2CF2D0E9BBC}">
+<ds:datastoreItem xmlns:ds="http://schemas.openxmlformats.org/officeDocument/2006/customXml" ds:itemID="{2F4A3A9D-D14C-49FE-BCFF-03074EE90C6D}">
   <ds:schemaRefs>
     <ds:schemaRef ds:uri="http://schemas.openxmlformats.org/officeDocument/2006/bibliography"/>
   </ds:schemaRefs>

</xml_diff>

<commit_message>
compilation steps and git commands
moved t3000.mdb to database folder so that the project compiles and also
commented out some code related to ISP.
Will have to check these things in detail later.
</commit_message>
<xml_diff>
--- a/T3000-BAS.docx
+++ b/T3000-BAS.docx
@@ -42,7 +42,80 @@
             <mc:AlternateContent>
               <mc:Choice Requires="wps">
                 <w:drawing>
-                  <wp:anchor distT="0" distB="0" distL="114300" distR="114300" simplePos="0" relativeHeight="251659264" behindDoc="0" locked="0" layoutInCell="0" allowOverlap="1" wp14:anchorId="658862FC" wp14:editId="3C4A5489">
+                  <wp:anchor distT="0" distB="0" distL="114300" distR="114300" simplePos="0" relativeHeight="251660288" behindDoc="0" locked="0" layoutInCell="0" allowOverlap="1" wp14:anchorId="3DDCA18E" wp14:editId="542E8B8B">
+                    <wp:simplePos x="0" y="0"/>
+                    <wp:positionH relativeFrom="page">
+                      <wp:align>center</wp:align>
+                    </wp:positionH>
+                    <wp:positionV relativeFrom="topMargin">
+                      <wp:posOffset>9525</wp:posOffset>
+                    </wp:positionV>
+                    <wp:extent cx="8161020" cy="822960"/>
+                    <wp:effectExtent l="0" t="0" r="11430" b="15240"/>
+                    <wp:wrapNone/>
+                    <wp:docPr id="10" name="Rectangle 3"/>
+                    <wp:cNvGraphicFramePr>
+                      <a:graphicFrameLocks xmlns:a="http://schemas.openxmlformats.org/drawingml/2006/main"/>
+                    </wp:cNvGraphicFramePr>
+                    <a:graphic xmlns:a="http://schemas.openxmlformats.org/drawingml/2006/main">
+                      <a:graphicData uri="http://schemas.microsoft.com/office/word/2010/wordprocessingShape">
+                        <wps:wsp>
+                          <wps:cNvSpPr>
+                            <a:spLocks noChangeArrowheads="1"/>
+                          </wps:cNvSpPr>
+                          <wps:spPr bwMode="auto">
+                            <a:xfrm>
+                              <a:off x="0" y="0"/>
+                              <a:ext cx="8161020" cy="822960"/>
+                            </a:xfrm>
+                            <a:prstGeom prst="rect">
+                              <a:avLst/>
+                            </a:prstGeom>
+                            <a:solidFill>
+                              <a:schemeClr val="accent5"/>
+                            </a:solidFill>
+                            <a:ln w="9525">
+                              <a:solidFill>
+                                <a:schemeClr val="accent1"/>
+                              </a:solidFill>
+                              <a:miter lim="800000"/>
+                              <a:headEnd/>
+                              <a:tailEnd/>
+                            </a:ln>
+                          </wps:spPr>
+                          <wps:bodyPr rot="0" vert="horz" wrap="square" lIns="91440" tIns="45720" rIns="91440" bIns="45720" anchor="t" anchorCtr="0" upright="1">
+                            <a:noAutofit/>
+                          </wps:bodyPr>
+                        </wps:wsp>
+                      </a:graphicData>
+                    </a:graphic>
+                    <wp14:sizeRelH relativeFrom="page">
+                      <wp14:pctWidth>105000</wp14:pctWidth>
+                    </wp14:sizeRelH>
+                    <wp14:sizeRelV relativeFrom="topMargin">
+                      <wp14:pctHeight>90000</wp14:pctHeight>
+                    </wp14:sizeRelV>
+                  </wp:anchor>
+                </w:drawing>
+              </mc:Choice>
+              <mc:Fallback>
+                <w:pict>
+                  <v:rect id="Rectangle 3" o:spid="_x0000_s1026" style="position:absolute;margin-left:0;margin-top:.75pt;width:642.6pt;height:64.8pt;z-index:251660288;visibility:visible;mso-wrap-style:square;mso-width-percent:1050;mso-height-percent:900;mso-wrap-distance-left:9pt;mso-wrap-distance-top:0;mso-wrap-distance-right:9pt;mso-wrap-distance-bottom:0;mso-position-horizontal:center;mso-position-horizontal-relative:page;mso-position-vertical:absolute;mso-position-vertical-relative:top-margin-area;mso-width-percent:1050;mso-height-percent:900;mso-width-relative:page;mso-height-relative:top-margin-area;v-text-anchor:top" o:gfxdata="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" o:allowincell="f" fillcolor="#4bacc6 [3208]" strokecolor="#4f81bd [3204]">
+                    <w10:wrap anchorx="page" anchory="margin"/>
+                  </v:rect>
+                </w:pict>
+              </mc:Fallback>
+            </mc:AlternateContent>
+          </w:r>
+          <w:r>
+            <w:rPr>
+              <w:noProof/>
+              <w:lang w:eastAsia="en-US"/>
+            </w:rPr>
+            <mc:AlternateContent>
+              <mc:Choice Requires="wps">
+                <w:drawing>
+                  <wp:anchor distT="0" distB="0" distL="114300" distR="114300" simplePos="0" relativeHeight="251659264" behindDoc="0" locked="0" layoutInCell="0" allowOverlap="1" wp14:anchorId="01C49EC7" wp14:editId="6F0BEADE">
                     <wp:simplePos x="0" y="0"/>
                     <wp:positionH relativeFrom="page">
                       <wp:align>center</wp:align>
@@ -115,7 +188,7 @@
             <mc:AlternateContent>
               <mc:Choice Requires="wps">
                 <w:drawing>
-                  <wp:anchor distT="0" distB="0" distL="114300" distR="114300" simplePos="0" relativeHeight="251662336" behindDoc="0" locked="0" layoutInCell="0" allowOverlap="1" wp14:anchorId="0A99D055" wp14:editId="49DA0812">
+                  <wp:anchor distT="0" distB="0" distL="114300" distR="114300" simplePos="0" relativeHeight="251662336" behindDoc="0" locked="0" layoutInCell="0" allowOverlap="1" wp14:anchorId="373E37CB" wp14:editId="68EF3BCA">
                     <wp:simplePos x="0" y="0"/>
                     <wp:positionH relativeFrom="leftMargin">
                       <wp:align>center</wp:align>
@@ -188,7 +261,7 @@
             <mc:AlternateContent>
               <mc:Choice Requires="wps">
                 <w:drawing>
-                  <wp:anchor distT="0" distB="0" distL="114300" distR="114300" simplePos="0" relativeHeight="251661312" behindDoc="0" locked="0" layoutInCell="0" allowOverlap="1" wp14:anchorId="4C748769" wp14:editId="2D7B9E10">
+                  <wp:anchor distT="0" distB="0" distL="114300" distR="114300" simplePos="0" relativeHeight="251661312" behindDoc="0" locked="0" layoutInCell="0" allowOverlap="1" wp14:anchorId="3CD59471" wp14:editId="68AC87A5">
                     <wp:simplePos x="0" y="0"/>
                     <wp:positionH relativeFrom="rightMargin">
                       <wp:align>center</wp:align>
@@ -248,79 +321,6 @@
                 <w:pict>
                   <v:rect id="Rectangle 4" o:spid="_x0000_s1026" style="position:absolute;margin-left:0;margin-top:0;width:7.15pt;height:831.2pt;z-index:251661312;visibility:visible;mso-wrap-style:square;mso-width-percent:0;mso-height-percent:1050;mso-wrap-distance-left:9pt;mso-wrap-distance-top:0;mso-wrap-distance-right:9pt;mso-wrap-distance-bottom:0;mso-position-horizontal:center;mso-position-horizontal-relative:right-margin-area;mso-position-vertical:center;mso-position-vertical-relative:page;mso-width-percent:0;mso-height-percent:1050;mso-width-relative:page;mso-height-relative:page;v-text-anchor:top" o:gfxdata="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" o:allowincell="f" strokecolor="#4f81bd [3204]">
                     <w10:wrap anchorx="margin" anchory="page"/>
-                  </v:rect>
-                </w:pict>
-              </mc:Fallback>
-            </mc:AlternateContent>
-          </w:r>
-          <w:r>
-            <w:rPr>
-              <w:noProof/>
-              <w:lang w:eastAsia="en-US"/>
-            </w:rPr>
-            <mc:AlternateContent>
-              <mc:Choice Requires="wps">
-                <w:drawing>
-                  <wp:anchor distT="0" distB="0" distL="114300" distR="114300" simplePos="0" relativeHeight="251660288" behindDoc="0" locked="0" layoutInCell="0" allowOverlap="1" wp14:anchorId="7A6B9A42" wp14:editId="0D09DD00">
-                    <wp:simplePos x="0" y="0"/>
-                    <wp:positionH relativeFrom="page">
-                      <wp:align>center</wp:align>
-                    </wp:positionH>
-                    <wp:positionV relativeFrom="topMargin">
-                      <wp:align>top</wp:align>
-                    </wp:positionV>
-                    <wp:extent cx="8161020" cy="822960"/>
-                    <wp:effectExtent l="0" t="0" r="0" b="0"/>
-                    <wp:wrapNone/>
-                    <wp:docPr id="10" name="Rectangle 3"/>
-                    <wp:cNvGraphicFramePr>
-                      <a:graphicFrameLocks xmlns:a="http://schemas.openxmlformats.org/drawingml/2006/main"/>
-                    </wp:cNvGraphicFramePr>
-                    <a:graphic xmlns:a="http://schemas.openxmlformats.org/drawingml/2006/main">
-                      <a:graphicData uri="http://schemas.microsoft.com/office/word/2010/wordprocessingShape">
-                        <wps:wsp>
-                          <wps:cNvSpPr>
-                            <a:spLocks noChangeArrowheads="1"/>
-                          </wps:cNvSpPr>
-                          <wps:spPr bwMode="auto">
-                            <a:xfrm>
-                              <a:off x="0" y="0"/>
-                              <a:ext cx="8161020" cy="822960"/>
-                            </a:xfrm>
-                            <a:prstGeom prst="rect">
-                              <a:avLst/>
-                            </a:prstGeom>
-                            <a:solidFill>
-                              <a:schemeClr val="accent5"/>
-                            </a:solidFill>
-                            <a:ln w="9525">
-                              <a:solidFill>
-                                <a:schemeClr val="accent1"/>
-                              </a:solidFill>
-                              <a:miter lim="800000"/>
-                              <a:headEnd/>
-                              <a:tailEnd/>
-                            </a:ln>
-                          </wps:spPr>
-                          <wps:bodyPr rot="0" vert="horz" wrap="square" lIns="91440" tIns="45720" rIns="91440" bIns="45720" anchor="t" anchorCtr="0" upright="1">
-                            <a:noAutofit/>
-                          </wps:bodyPr>
-                        </wps:wsp>
-                      </a:graphicData>
-                    </a:graphic>
-                    <wp14:sizeRelH relativeFrom="page">
-                      <wp14:pctWidth>105000</wp14:pctWidth>
-                    </wp14:sizeRelH>
-                    <wp14:sizeRelV relativeFrom="topMargin">
-                      <wp14:pctHeight>90000</wp14:pctHeight>
-                    </wp14:sizeRelV>
-                  </wp:anchor>
-                </w:drawing>
-              </mc:Choice>
-              <mc:Fallback>
-                <w:pict>
-                  <v:rect id="Rectangle 3" o:spid="_x0000_s1026" style="position:absolute;margin-left:0;margin-top:0;width:642.6pt;height:64.8pt;z-index:251660288;visibility:visible;mso-wrap-style:square;mso-width-percent:1050;mso-height-percent:900;mso-wrap-distance-left:9pt;mso-wrap-distance-top:0;mso-wrap-distance-right:9pt;mso-wrap-distance-bottom:0;mso-position-horizontal:center;mso-position-horizontal-relative:page;mso-position-vertical:top;mso-position-vertical-relative:top-margin-area;mso-width-percent:1050;mso-height-percent:900;mso-width-relative:page;mso-height-relative:top-margin-area;v-text-anchor:top" o:gfxdata="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" o:allowincell="f" fillcolor="#4bacc6 [3208]" strokecolor="#4f81bd [3204]">
-                    <w10:wrap anchorx="page" anchory="margin"/>
                   </v:rect>
                 </w:pict>
               </mc:Fallback>
@@ -390,8 +390,18 @@
                   <w:sz w:val="32"/>
                   <w:szCs w:val="36"/>
                 </w:rPr>
-                <w:t>Get Started with GitHub</w:t>
+                <w:t xml:space="preserve">Get Started with </w:t>
               </w:r>
+              <w:proofErr w:type="spellStart"/>
+              <w:r>
+                <w:rPr>
+                  <w:rFonts w:asciiTheme="majorHAnsi" w:eastAsiaTheme="majorEastAsia" w:hAnsiTheme="majorHAnsi" w:cstheme="majorBidi"/>
+                  <w:sz w:val="32"/>
+                  <w:szCs w:val="36"/>
+                </w:rPr>
+                <w:t>GitHub</w:t>
+              </w:r>
+              <w:proofErr w:type="spellEnd"/>
             </w:p>
           </w:sdtContent>
         </w:sdt>
@@ -428,8 +438,13 @@
               <w:pPr>
                 <w:pStyle w:val="NoSpacing"/>
               </w:pPr>
+              <w:proofErr w:type="spellStart"/>
               <w:r>
-                <w:t>Temco Controls</w:t>
+                <w:t>Temco</w:t>
+              </w:r>
+              <w:proofErr w:type="spellEnd"/>
+              <w:r>
+                <w:t xml:space="preserve"> Controls</w:t>
               </w:r>
             </w:p>
           </w:sdtContent>
@@ -488,8 +503,13 @@
         </w:numPr>
       </w:pPr>
       <w:r>
-        <w:t>Introduction to Git</w:t>
-      </w:r>
+        <w:t xml:space="preserve">Introduction to </w:t>
+      </w:r>
+      <w:proofErr w:type="spellStart"/>
+      <w:r>
+        <w:t>Git</w:t>
+      </w:r>
+      <w:proofErr w:type="spellEnd"/>
     </w:p>
     <w:p>
       <w:pPr>
@@ -500,8 +520,13 @@
         </w:numPr>
       </w:pPr>
       <w:r>
-        <w:t>Introduction to GitHub</w:t>
-      </w:r>
+        <w:t xml:space="preserve">Introduction to </w:t>
+      </w:r>
+      <w:proofErr w:type="spellStart"/>
+      <w:r>
+        <w:t>GitHub</w:t>
+      </w:r>
+      <w:proofErr w:type="spellEnd"/>
     </w:p>
     <w:p>
       <w:pPr>
@@ -512,8 +537,13 @@
         </w:numPr>
       </w:pPr>
       <w:r>
-        <w:t>Working with GitHub</w:t>
-      </w:r>
+        <w:t xml:space="preserve">Working with </w:t>
+      </w:r>
+      <w:proofErr w:type="spellStart"/>
+      <w:r>
+        <w:t>GitHub</w:t>
+      </w:r>
+      <w:proofErr w:type="spellEnd"/>
     </w:p>
     <w:p>
       <w:pPr>
@@ -579,8 +609,13 @@
       </w:pPr>
       <w:r>
         <w:lastRenderedPageBreak/>
-        <w:t>Introduction to Git</w:t>
-      </w:r>
+        <w:t xml:space="preserve">Introduction to </w:t>
+      </w:r>
+      <w:proofErr w:type="spellStart"/>
+      <w:r>
+        <w:t>Git</w:t>
+      </w:r>
+      <w:proofErr w:type="spellEnd"/>
     </w:p>
     <w:p>
       <w:pPr>
@@ -648,7 +683,15 @@
         </w:numPr>
       </w:pPr>
       <w:r>
-        <w:t>What is Git?</w:t>
+        <w:t xml:space="preserve">What is </w:t>
+      </w:r>
+      <w:proofErr w:type="spellStart"/>
+      <w:r>
+        <w:t>Git</w:t>
+      </w:r>
+      <w:proofErr w:type="spellEnd"/>
+      <w:r>
+        <w:t>?</w:t>
       </w:r>
     </w:p>
     <w:p>
@@ -678,6 +721,7 @@
           <w:shd w:val="clear" w:color="auto" w:fill="FFFFFF"/>
         </w:rPr>
       </w:pPr>
+      <w:proofErr w:type="spellStart"/>
       <w:r>
         <w:rPr>
           <w:rStyle w:val="Emphasis"/>
@@ -690,6 +734,7 @@
         </w:rPr>
         <w:t>Git</w:t>
       </w:r>
+      <w:proofErr w:type="spellEnd"/>
       <w:r>
         <w:rPr>
           <w:rStyle w:val="apple-converted-space"/>
@@ -711,6 +756,7 @@
         </w:rPr>
         <w:t>is a distributed version control system (</w:t>
       </w:r>
+      <w:proofErr w:type="spellStart"/>
       <w:r>
         <w:rPr>
           <w:rStyle w:val="Emphasis"/>
@@ -722,6 +768,7 @@
         </w:rPr>
         <w:t>dvcs</w:t>
       </w:r>
+      <w:proofErr w:type="spellEnd"/>
       <w:r>
         <w:rPr>
           <w:rFonts w:ascii="Arial" w:hAnsi="Arial" w:cs="Arial"/>
@@ -850,6 +897,7 @@
           <w:shd w:val="clear" w:color="auto" w:fill="FFFFFF"/>
         </w:rPr>
       </w:pPr>
+      <w:proofErr w:type="spellStart"/>
       <w:r>
         <w:rPr>
           <w:rFonts w:ascii="Arial" w:hAnsi="Arial" w:cs="Arial"/>
@@ -858,11 +906,10 @@
           <w:szCs w:val="24"/>
           <w:shd w:val="clear" w:color="auto" w:fill="FFFFFF"/>
         </w:rPr>
-        <w:t xml:space="preserve">Git keeps track of all versions. Therefore, you can revert to any point in your source code history. </w:t>
-      </w:r>
-    </w:p>
-    <w:p>
-      <w:pPr>
+        <w:t>Git</w:t>
+      </w:r>
+      <w:proofErr w:type="spellEnd"/>
+      <w:r>
         <w:rPr>
           <w:rFonts w:ascii="Arial" w:hAnsi="Arial" w:cs="Arial"/>
           <w:color w:val="000000"/>
@@ -870,8 +917,11 @@
           <w:szCs w:val="24"/>
           <w:shd w:val="clear" w:color="auto" w:fill="FFFFFF"/>
         </w:rPr>
-      </w:pPr>
-      <w:r>
+        <w:t xml:space="preserve"> keeps track of all versions. Therefore, you can revert to any point in your source code history. </w:t>
+      </w:r>
+    </w:p>
+    <w:p>
+      <w:pPr>
         <w:rPr>
           <w:rFonts w:ascii="Arial" w:hAnsi="Arial" w:cs="Arial"/>
           <w:color w:val="000000"/>
@@ -879,7 +929,38 @@
           <w:szCs w:val="24"/>
           <w:shd w:val="clear" w:color="auto" w:fill="FFFFFF"/>
         </w:rPr>
-        <w:t>The logo of git looks like below:</w:t>
+      </w:pPr>
+      <w:r>
+        <w:rPr>
+          <w:rFonts w:ascii="Arial" w:hAnsi="Arial" w:cs="Arial"/>
+          <w:color w:val="000000"/>
+          <w:sz w:val="24"/>
+          <w:szCs w:val="24"/>
+          <w:shd w:val="clear" w:color="auto" w:fill="FFFFFF"/>
+        </w:rPr>
+        <w:t xml:space="preserve">The logo of </w:t>
+      </w:r>
+      <w:proofErr w:type="spellStart"/>
+      <w:r>
+        <w:rPr>
+          <w:rFonts w:ascii="Arial" w:hAnsi="Arial" w:cs="Arial"/>
+          <w:color w:val="000000"/>
+          <w:sz w:val="24"/>
+          <w:szCs w:val="24"/>
+          <w:shd w:val="clear" w:color="auto" w:fill="FFFFFF"/>
+        </w:rPr>
+        <w:t>git</w:t>
+      </w:r>
+      <w:proofErr w:type="spellEnd"/>
+      <w:r>
+        <w:rPr>
+          <w:rFonts w:ascii="Arial" w:hAnsi="Arial" w:cs="Arial"/>
+          <w:color w:val="000000"/>
+          <w:sz w:val="24"/>
+          <w:szCs w:val="24"/>
+          <w:shd w:val="clear" w:color="auto" w:fill="FFFFFF"/>
+        </w:rPr>
+        <w:t xml:space="preserve"> looks like below:</w:t>
       </w:r>
     </w:p>
     <w:p>
@@ -975,6 +1056,7 @@
           <w:shd w:val="clear" w:color="auto" w:fill="FFFFFF"/>
         </w:rPr>
       </w:pPr>
+      <w:proofErr w:type="spellStart"/>
       <w:r>
         <w:rPr>
           <w:rFonts w:ascii="Arial" w:hAnsi="Arial" w:cs="Arial"/>
@@ -983,7 +1065,18 @@
           <w:szCs w:val="24"/>
           <w:shd w:val="clear" w:color="auto" w:fill="FFFFFF"/>
         </w:rPr>
-        <w:t xml:space="preserve">Git is a </w:t>
+        <w:t>Git</w:t>
+      </w:r>
+      <w:proofErr w:type="spellEnd"/>
+      <w:r>
+        <w:rPr>
+          <w:rFonts w:ascii="Arial" w:hAnsi="Arial" w:cs="Arial"/>
+          <w:color w:val="000000"/>
+          <w:sz w:val="24"/>
+          <w:szCs w:val="24"/>
+          <w:shd w:val="clear" w:color="auto" w:fill="FFFFFF"/>
+        </w:rPr>
+        <w:t xml:space="preserve"> is a </w:t>
       </w:r>
       <w:hyperlink r:id="rId11" w:tooltip="Distributed revision control" w:history="1">
         <w:r>
@@ -1027,7 +1120,29 @@
           <w:szCs w:val="24"/>
           <w:shd w:val="clear" w:color="auto" w:fill="FFFFFF"/>
         </w:rPr>
-        <w:t xml:space="preserve"> (SCM) system with an emphasis on speed. Git was initially designed and developed by </w:t>
+        <w:t xml:space="preserve"> (SCM) system with an emphasis on speed. </w:t>
+      </w:r>
+      <w:proofErr w:type="spellStart"/>
+      <w:r>
+        <w:rPr>
+          <w:rFonts w:ascii="Arial" w:hAnsi="Arial" w:cs="Arial"/>
+          <w:color w:val="000000"/>
+          <w:sz w:val="24"/>
+          <w:szCs w:val="24"/>
+          <w:shd w:val="clear" w:color="auto" w:fill="FFFFFF"/>
+        </w:rPr>
+        <w:t>Git</w:t>
+      </w:r>
+      <w:proofErr w:type="spellEnd"/>
+      <w:r>
+        <w:rPr>
+          <w:rFonts w:ascii="Arial" w:hAnsi="Arial" w:cs="Arial"/>
+          <w:color w:val="000000"/>
+          <w:sz w:val="24"/>
+          <w:szCs w:val="24"/>
+          <w:shd w:val="clear" w:color="auto" w:fill="FFFFFF"/>
+        </w:rPr>
+        <w:t xml:space="preserve"> was initially designed and developed by </w:t>
       </w:r>
       <w:hyperlink r:id="rId13" w:tooltip="Linus Torvalds" w:history="1">
         <w:r>
@@ -1071,8 +1186,20 @@
           <w:szCs w:val="24"/>
           <w:shd w:val="clear" w:color="auto" w:fill="FFFFFF"/>
         </w:rPr>
-        <w:t xml:space="preserve"> development; it has since been adopted by many other projects. Every Git</w:t>
-      </w:r>
+        <w:t xml:space="preserve"> development; it has since been adopted by many other projects. Every </w:t>
+      </w:r>
+      <w:proofErr w:type="spellStart"/>
+      <w:r>
+        <w:rPr>
+          <w:rFonts w:ascii="Arial" w:hAnsi="Arial" w:cs="Arial"/>
+          <w:color w:val="000000"/>
+          <w:sz w:val="24"/>
+          <w:szCs w:val="24"/>
+          <w:shd w:val="clear" w:color="auto" w:fill="FFFFFF"/>
+        </w:rPr>
+        <w:t>Git</w:t>
+      </w:r>
+      <w:proofErr w:type="spellEnd"/>
       <w:r>
         <w:rPr>
           <w:rFonts w:ascii="Arial" w:hAnsi="Arial" w:cs="Arial"/>
@@ -1125,7 +1252,29 @@
           <w:szCs w:val="24"/>
           <w:shd w:val="clear" w:color="auto" w:fill="FFFFFF"/>
         </w:rPr>
-        <w:t xml:space="preserve"> with complete history and full revision tracking capabilities, not dependent on network access or a central server. Git is </w:t>
+        <w:t xml:space="preserve"> with complete history and full revision tracking capabilities, not dependent on network access or a central server. </w:t>
+      </w:r>
+      <w:proofErr w:type="spellStart"/>
+      <w:r>
+        <w:rPr>
+          <w:rFonts w:ascii="Arial" w:hAnsi="Arial" w:cs="Arial"/>
+          <w:color w:val="000000"/>
+          <w:sz w:val="24"/>
+          <w:szCs w:val="24"/>
+          <w:shd w:val="clear" w:color="auto" w:fill="FFFFFF"/>
+        </w:rPr>
+        <w:t>Git</w:t>
+      </w:r>
+      <w:proofErr w:type="spellEnd"/>
+      <w:r>
+        <w:rPr>
+          <w:rFonts w:ascii="Arial" w:hAnsi="Arial" w:cs="Arial"/>
+          <w:color w:val="000000"/>
+          <w:sz w:val="24"/>
+          <w:szCs w:val="24"/>
+          <w:shd w:val="clear" w:color="auto" w:fill="FFFFFF"/>
+        </w:rPr>
+        <w:t xml:space="preserve"> is </w:t>
       </w:r>
       <w:hyperlink r:id="rId17" w:tooltip="Free software" w:history="1">
         <w:r>
@@ -1225,7 +1374,25 @@
           <w:color w:val="000000"/>
           <w:shd w:val="clear" w:color="auto" w:fill="FFFFFF"/>
         </w:rPr>
-        <w:t>In a distributed version control system everyone has a complete copy of the source code (including the complete history of the source code) and can perform version control operations against this local copy. The use of a dvcs does not require a central code repository.</w:t>
+        <w:t xml:space="preserve">In a distributed version control system everyone has a complete copy of the source code (including the complete history of the source code) and can perform version control operations against this local copy. The use of a </w:t>
+      </w:r>
+      <w:proofErr w:type="spellStart"/>
+      <w:r>
+        <w:rPr>
+          <w:rFonts w:ascii="Arial" w:eastAsiaTheme="minorHAnsi" w:hAnsi="Arial" w:cs="Arial"/>
+          <w:color w:val="000000"/>
+          <w:shd w:val="clear" w:color="auto" w:fill="FFFFFF"/>
+        </w:rPr>
+        <w:t>dvcs</w:t>
+      </w:r>
+      <w:proofErr w:type="spellEnd"/>
+      <w:r>
+        <w:rPr>
+          <w:rFonts w:ascii="Arial" w:eastAsiaTheme="minorHAnsi" w:hAnsi="Arial" w:cs="Arial"/>
+          <w:color w:val="000000"/>
+          <w:shd w:val="clear" w:color="auto" w:fill="FFFFFF"/>
+        </w:rPr>
+        <w:t xml:space="preserve"> does not require a central code repository.</w:t>
       </w:r>
     </w:p>
     <w:p>
@@ -1241,13 +1408,41 @@
           <w:shd w:val="clear" w:color="auto" w:fill="FFFFFF"/>
         </w:rPr>
       </w:pPr>
+      <w:proofErr w:type="spellStart"/>
       <w:r>
         <w:rPr>
           <w:rFonts w:ascii="Arial" w:eastAsiaTheme="minorHAnsi" w:hAnsi="Arial" w:cs="Arial"/>
           <w:color w:val="000000"/>
           <w:shd w:val="clear" w:color="auto" w:fill="FFFFFF"/>
         </w:rPr>
-        <w:t>Git commits file changes to your local repository and you can synchronize your repository with other (remote) repositories. Git allows you to clone repositories, e.g. create an exact copy of a repository including the complete history of the source code. Owners of repositories can synchronize changes via push (transferring changes to a remote repository) or pull (getting changes from a remote repository).</w:t>
+        <w:t>Git</w:t>
+      </w:r>
+      <w:proofErr w:type="spellEnd"/>
+      <w:r>
+        <w:rPr>
+          <w:rFonts w:ascii="Arial" w:eastAsiaTheme="minorHAnsi" w:hAnsi="Arial" w:cs="Arial"/>
+          <w:color w:val="000000"/>
+          <w:shd w:val="clear" w:color="auto" w:fill="FFFFFF"/>
+        </w:rPr>
+        <w:t> commits file changes to your local repository and you can synchronize your repository with other (remote) repositories. </w:t>
+      </w:r>
+      <w:proofErr w:type="spellStart"/>
+      <w:r>
+        <w:rPr>
+          <w:rFonts w:ascii="Arial" w:eastAsiaTheme="minorHAnsi" w:hAnsi="Arial" w:cs="Arial"/>
+          <w:color w:val="000000"/>
+          <w:shd w:val="clear" w:color="auto" w:fill="FFFFFF"/>
+        </w:rPr>
+        <w:t>Git</w:t>
+      </w:r>
+      <w:proofErr w:type="spellEnd"/>
+      <w:r>
+        <w:rPr>
+          <w:rFonts w:ascii="Arial" w:eastAsiaTheme="minorHAnsi" w:hAnsi="Arial" w:cs="Arial"/>
+          <w:color w:val="000000"/>
+          <w:shd w:val="clear" w:color="auto" w:fill="FFFFFF"/>
+        </w:rPr>
+        <w:t> allows you to clone repositories, e.g. create an exact copy of a repository including the complete history of the source code. Owners of repositories can synchronize changes via push (transferring changes to a remote repository) or pull (getting changes from a remote repository).</w:t>
       </w:r>
     </w:p>
     <w:p>
@@ -1290,10 +1485,30 @@
           <w:szCs w:val="24"/>
           <w:shd w:val="clear" w:color="auto" w:fill="FFFFFF"/>
         </w:rPr>
-        <w:t xml:space="preserve"> for detailed help on understanding git. </w:t>
-      </w:r>
-      <w:bookmarkStart w:id="0" w:name="_GoBack"/>
-      <w:bookmarkEnd w:id="0"/>
+        <w:t xml:space="preserve"> for detailed help on understanding </w:t>
+      </w:r>
+      <w:proofErr w:type="spellStart"/>
+      <w:r>
+        <w:rPr>
+          <w:rFonts w:ascii="Arial" w:hAnsi="Arial" w:cs="Arial"/>
+          <w:color w:val="000000"/>
+          <w:sz w:val="24"/>
+          <w:szCs w:val="24"/>
+          <w:shd w:val="clear" w:color="auto" w:fill="FFFFFF"/>
+        </w:rPr>
+        <w:t>git</w:t>
+      </w:r>
+      <w:proofErr w:type="spellEnd"/>
+      <w:r>
+        <w:rPr>
+          <w:rFonts w:ascii="Arial" w:hAnsi="Arial" w:cs="Arial"/>
+          <w:color w:val="000000"/>
+          <w:sz w:val="24"/>
+          <w:szCs w:val="24"/>
+          <w:shd w:val="clear" w:color="auto" w:fill="FFFFFF"/>
+        </w:rPr>
+        <w:t xml:space="preserve">. </w:t>
+      </w:r>
     </w:p>
     <w:p>
       <w:pPr>
@@ -1361,8 +1576,13 @@
         <w:ind w:left="720" w:hanging="720"/>
       </w:pPr>
       <w:r>
-        <w:t>Installation of git</w:t>
-      </w:r>
+        <w:t xml:space="preserve">Installation of </w:t>
+      </w:r>
+      <w:proofErr w:type="spellStart"/>
+      <w:r>
+        <w:t>git</w:t>
+      </w:r>
+      <w:proofErr w:type="spellEnd"/>
     </w:p>
     <w:p>
       <w:pPr>
@@ -1378,7 +1598,15 @@
         </w:numPr>
       </w:pPr>
       <w:r>
-        <w:t>Download git installer</w:t>
+        <w:t xml:space="preserve">Download </w:t>
+      </w:r>
+      <w:proofErr w:type="spellStart"/>
+      <w:r>
+        <w:t>git</w:t>
+      </w:r>
+      <w:proofErr w:type="spellEnd"/>
+      <w:r>
+        <w:t xml:space="preserve"> installer</w:t>
       </w:r>
       <w:r>
         <w:t>.</w:t>
@@ -1646,7 +1874,31 @@
       </w:pPr>
       <w:r>
         <w:lastRenderedPageBreak/>
-        <w:t>Select destination location. This is the directory where you want to install git. Normally, default directory can be kept as it is. If you wish, you can change the directory by clicking on Browse button. Here, we will install git in the default directory. (C:\Program Files (x86)\Git). Click Next.</w:t>
+        <w:t xml:space="preserve">Select destination location. This is the directory where you want to install </w:t>
+      </w:r>
+      <w:proofErr w:type="spellStart"/>
+      <w:r>
+        <w:t>git</w:t>
+      </w:r>
+      <w:proofErr w:type="spellEnd"/>
+      <w:r>
+        <w:t xml:space="preserve">. Normally, default directory can be kept as it is. If you wish, you can change the directory by clicking on Browse button. Here, we will install </w:t>
+      </w:r>
+      <w:proofErr w:type="spellStart"/>
+      <w:r>
+        <w:t>git</w:t>
+      </w:r>
+      <w:proofErr w:type="spellEnd"/>
+      <w:r>
+        <w:t xml:space="preserve"> in the default directory. (C:\Program Files (x86)\</w:t>
+      </w:r>
+      <w:proofErr w:type="spellStart"/>
+      <w:r>
+        <w:t>Git</w:t>
+      </w:r>
+      <w:proofErr w:type="spellEnd"/>
+      <w:r>
+        <w:t>). Click Next.</w:t>
       </w:r>
     </w:p>
     <w:p>
@@ -1729,7 +1981,15 @@
         <w:t xml:space="preserve">If </w:t>
       </w:r>
       <w:r>
-        <w:t>following dialog box appears, click Yes.</w:t>
+        <w:t xml:space="preserve">following dialog box appears, click </w:t>
+      </w:r>
+      <w:proofErr w:type="gramStart"/>
+      <w:r>
+        <w:t>Yes</w:t>
+      </w:r>
+      <w:proofErr w:type="gramEnd"/>
+      <w:r>
+        <w:t>.</w:t>
       </w:r>
     </w:p>
     <w:p>
@@ -1815,7 +2075,15 @@
       </w:pPr>
       <w:r>
         <w:lastRenderedPageBreak/>
-        <w:t>Following screen appears. Leave all the default options as is and click Next.</w:t>
+        <w:t xml:space="preserve">Following screen appears. Leave all the default options as is and click </w:t>
+      </w:r>
+      <w:proofErr w:type="gramStart"/>
+      <w:r>
+        <w:t>Next</w:t>
+      </w:r>
+      <w:proofErr w:type="gramEnd"/>
+      <w:r>
+        <w:t>.</w:t>
       </w:r>
     </w:p>
     <w:p>
@@ -2394,7 +2662,15 @@
         <w:pStyle w:val="ListParagraph"/>
       </w:pPr>
       <w:r>
-        <w:t>As can be seen, there are two sub menus under Git menu.</w:t>
+        <w:t xml:space="preserve">As can be seen, there are two sub menus under </w:t>
+      </w:r>
+      <w:proofErr w:type="spellStart"/>
+      <w:r>
+        <w:t>Git</w:t>
+      </w:r>
+      <w:proofErr w:type="spellEnd"/>
+      <w:r>
+        <w:t xml:space="preserve"> menu.</w:t>
       </w:r>
     </w:p>
     <w:p>
@@ -2405,8 +2681,13 @@
           <w:numId w:val="9"/>
         </w:numPr>
       </w:pPr>
-      <w:r>
-        <w:t>Git Bash</w:t>
+      <w:proofErr w:type="spellStart"/>
+      <w:r>
+        <w:t>Git</w:t>
+      </w:r>
+      <w:proofErr w:type="spellEnd"/>
+      <w:r>
+        <w:t xml:space="preserve"> Bash</w:t>
       </w:r>
     </w:p>
     <w:p>
@@ -2423,8 +2704,13 @@
           <w:numId w:val="9"/>
         </w:numPr>
       </w:pPr>
-      <w:r>
-        <w:t>Git GUI</w:t>
+      <w:proofErr w:type="spellStart"/>
+      <w:r>
+        <w:t>Git</w:t>
+      </w:r>
+      <w:proofErr w:type="spellEnd"/>
+      <w:r>
+        <w:t xml:space="preserve"> GUI</w:t>
       </w:r>
     </w:p>
     <w:p>
@@ -2459,7 +2745,15 @@
       </w:pPr>
       <w:r>
         <w:lastRenderedPageBreak/>
-        <w:t>Installation of github for windows</w:t>
+        <w:t xml:space="preserve">Installation of </w:t>
+      </w:r>
+      <w:proofErr w:type="spellStart"/>
+      <w:r>
+        <w:t>github</w:t>
+      </w:r>
+      <w:proofErr w:type="spellEnd"/>
+      <w:r>
+        <w:t xml:space="preserve"> for windows</w:t>
       </w:r>
     </w:p>
     <w:p/>
@@ -2472,7 +2766,15 @@
         </w:numPr>
       </w:pPr>
       <w:r>
-        <w:t>Download github for windows from http://windows.github.com/</w:t>
+        <w:t xml:space="preserve">Download </w:t>
+      </w:r>
+      <w:proofErr w:type="spellStart"/>
+      <w:r>
+        <w:t>github</w:t>
+      </w:r>
+      <w:proofErr w:type="spellEnd"/>
+      <w:r>
+        <w:t xml:space="preserve"> for windows from http://windows.github.com/</w:t>
       </w:r>
     </w:p>
     <w:p>
@@ -2753,7 +3055,15 @@
         <w:t xml:space="preserve">Once the download is complete, </w:t>
       </w:r>
       <w:r>
-        <w:t xml:space="preserve">double-click on the same to install github for windows on your PC. </w:t>
+        <w:t xml:space="preserve">double-click on the same to install </w:t>
+      </w:r>
+      <w:proofErr w:type="spellStart"/>
+      <w:r>
+        <w:t>github</w:t>
+      </w:r>
+      <w:proofErr w:type="spellEnd"/>
+      <w:r>
+        <w:t xml:space="preserve"> for windows on your PC. </w:t>
       </w:r>
     </w:p>
     <w:p>
@@ -2841,9 +3151,14 @@
           <w:numId w:val="12"/>
         </w:numPr>
       </w:pPr>
+      <w:proofErr w:type="spellStart"/>
       <w:r>
         <w:lastRenderedPageBreak/>
-        <w:t xml:space="preserve">Github for windows starts installing. </w:t>
+        <w:t>Github</w:t>
+      </w:r>
+      <w:proofErr w:type="spellEnd"/>
+      <w:r>
+        <w:t xml:space="preserve"> for windows starts installing. </w:t>
       </w:r>
     </w:p>
     <w:p>
@@ -2905,8 +3220,13 @@
       <w:pPr>
         <w:pStyle w:val="ListParagraph"/>
       </w:pPr>
-      <w:r>
-        <w:t xml:space="preserve">Istallation eventually gets over. Application starts. </w:t>
+      <w:proofErr w:type="spellStart"/>
+      <w:r>
+        <w:t>Istallation</w:t>
+      </w:r>
+      <w:proofErr w:type="spellEnd"/>
+      <w:r>
+        <w:t xml:space="preserve"> eventually gets over. Application starts. </w:t>
       </w:r>
     </w:p>
     <w:p>
@@ -2923,7 +3243,15 @@
         </w:numPr>
       </w:pPr>
       <w:r>
-        <w:t>The first screen in the application Github for Windows is as follows.</w:t>
+        <w:t xml:space="preserve">The first screen in the application </w:t>
+      </w:r>
+      <w:proofErr w:type="spellStart"/>
+      <w:r>
+        <w:t>Github</w:t>
+      </w:r>
+      <w:proofErr w:type="spellEnd"/>
+      <w:r>
+        <w:t xml:space="preserve"> for Windows is as follows.</w:t>
       </w:r>
     </w:p>
     <w:p>
@@ -2996,7 +3324,23 @@
       </w:pPr>
       <w:r>
         <w:lastRenderedPageBreak/>
-        <w:t xml:space="preserve">Enter username and password in the given fields. You have to Sign Up with github to have these information. </w:t>
+        <w:t xml:space="preserve">Enter username and password in the given fields. You have to Sign Up with </w:t>
+      </w:r>
+      <w:proofErr w:type="spellStart"/>
+      <w:r>
+        <w:t>github</w:t>
+      </w:r>
+      <w:proofErr w:type="spellEnd"/>
+      <w:r>
+        <w:t xml:space="preserve"> to have </w:t>
+      </w:r>
+      <w:proofErr w:type="gramStart"/>
+      <w:r>
+        <w:t>these</w:t>
+      </w:r>
+      <w:proofErr w:type="gramEnd"/>
+      <w:r>
+        <w:t xml:space="preserve"> information. </w:t>
       </w:r>
     </w:p>
     <w:p>
@@ -3131,15 +3475,31 @@
       </w:pPr>
       <w:r>
         <w:lastRenderedPageBreak/>
-        <w:t xml:space="preserve">Once the application is installed on the PC, go to github website. Open the project you want to work on. For example, in my case, I am opening repository of T3000 Building Automation System. </w:t>
-      </w:r>
-    </w:p>
-    <w:p>
-      <w:pPr>
-        <w:pStyle w:val="ListParagraph"/>
-      </w:pPr>
-      <w:r>
-        <w:t xml:space="preserve">In order to clone the repository from github to local PC, click on </w:t>
+        <w:t xml:space="preserve">Once the application is installed on the PC, go to </w:t>
+      </w:r>
+      <w:proofErr w:type="spellStart"/>
+      <w:r>
+        <w:t>github</w:t>
+      </w:r>
+      <w:proofErr w:type="spellEnd"/>
+      <w:r>
+        <w:t xml:space="preserve"> website. Open the project you want to work on. For example, in my case, I am opening repository of T3000 Building Automation System. </w:t>
+      </w:r>
+    </w:p>
+    <w:p>
+      <w:pPr>
+        <w:pStyle w:val="ListParagraph"/>
+      </w:pPr>
+      <w:r>
+        <w:t xml:space="preserve">In order to clone the repository from </w:t>
+      </w:r>
+      <w:proofErr w:type="spellStart"/>
+      <w:r>
+        <w:t>github</w:t>
+      </w:r>
+      <w:proofErr w:type="spellEnd"/>
+      <w:r>
+        <w:t xml:space="preserve"> to local PC, click on </w:t>
       </w:r>
       <w:r>
         <w:rPr>
@@ -3729,7 +4089,23 @@
       </w:pPr>
       <w:r>
         <w:lastRenderedPageBreak/>
-        <w:t xml:space="preserve">Once the COMMIT button is clicked, changes are committed to the repository. But they are not in sync with the repository on the github server. To push the changes to the github server, click on sync button as shown in blue in the following figure. </w:t>
+        <w:t xml:space="preserve">Once the COMMIT button is clicked, changes are committed to the repository. But they are not in sync with the repository on the </w:t>
+      </w:r>
+      <w:proofErr w:type="spellStart"/>
+      <w:r>
+        <w:t>github</w:t>
+      </w:r>
+      <w:proofErr w:type="spellEnd"/>
+      <w:r>
+        <w:t xml:space="preserve"> server. To push the changes to the </w:t>
+      </w:r>
+      <w:proofErr w:type="spellStart"/>
+      <w:r>
+        <w:t>github</w:t>
+      </w:r>
+      <w:proofErr w:type="spellEnd"/>
+      <w:r>
+        <w:t xml:space="preserve"> server, click on sync button as shown in blue in the following figure. </w:t>
       </w:r>
     </w:p>
     <w:p>
@@ -3942,7 +4318,15 @@
         </w:numPr>
       </w:pPr>
       <w:r>
-        <w:t xml:space="preserve">You can work with github and repository in this manner. </w:t>
+        <w:t xml:space="preserve">You can work with </w:t>
+      </w:r>
+      <w:proofErr w:type="spellStart"/>
+      <w:r>
+        <w:t>github</w:t>
+      </w:r>
+      <w:proofErr w:type="spellEnd"/>
+      <w:r>
+        <w:t xml:space="preserve"> and repository in this manner. </w:t>
       </w:r>
     </w:p>
     <w:p>
@@ -4312,7 +4696,23 @@
       </w:pPr>
       <w:r>
         <w:lastRenderedPageBreak/>
-        <w:t xml:space="preserve">Right-click on FlexSlideBar project. And click Rebuild. This shall compile FlexSlideBar project. </w:t>
+        <w:t xml:space="preserve">Right-click on </w:t>
+      </w:r>
+      <w:proofErr w:type="spellStart"/>
+      <w:r>
+        <w:t>FlexSlideBar</w:t>
+      </w:r>
+      <w:proofErr w:type="spellEnd"/>
+      <w:r>
+        <w:t xml:space="preserve"> project. And click Rebuild. This shall compile </w:t>
+      </w:r>
+      <w:proofErr w:type="spellStart"/>
+      <w:r>
+        <w:t>FlexSlideBar</w:t>
+      </w:r>
+      <w:proofErr w:type="spellEnd"/>
+      <w:r>
+        <w:t xml:space="preserve"> project. </w:t>
       </w:r>
     </w:p>
     <w:p>
@@ -4382,7 +4782,15 @@
         <w:t>S</w:t>
       </w:r>
       <w:r>
-        <w:t xml:space="preserve">imilarly compile ModbusDllforVc project by right-clicking it and clicking Rebuild. </w:t>
+        <w:t xml:space="preserve">imilarly compile </w:t>
+      </w:r>
+      <w:proofErr w:type="spellStart"/>
+      <w:r>
+        <w:t>ModbusDllforVc</w:t>
+      </w:r>
+      <w:proofErr w:type="spellEnd"/>
+      <w:r>
+        <w:t xml:space="preserve"> project by right-clicking it and clicking Rebuild. </w:t>
       </w:r>
     </w:p>
     <w:p>
@@ -4399,13 +4807,7 @@
         </w:numPr>
       </w:pPr>
       <w:r>
-        <w:t xml:space="preserve">Similarly compile </w:t>
-      </w:r>
-      <w:r>
-        <w:t xml:space="preserve">T3000 project </w:t>
-      </w:r>
-      <w:r>
-        <w:t xml:space="preserve">by right-clicking it and clicking Rebuild. </w:t>
+        <w:t xml:space="preserve">Similarly compile T3000 project by right-clicking it and clicking Rebuild. </w:t>
       </w:r>
     </w:p>
     <w:p>
@@ -4425,16 +4827,10 @@
           <w:ilvl w:val="0"/>
           <w:numId w:val="13"/>
         </w:numPr>
-        <w:rPr>
-          <w:highlight w:val="yellow"/>
-        </w:rPr>
-      </w:pPr>
-      <w:r>
-        <w:rPr>
-          <w:highlight w:val="yellow"/>
-        </w:rPr>
+      </w:pPr>
+      <w:r>
         <w:lastRenderedPageBreak/>
-        <w:t xml:space="preserve">Right now, following linking error appears when we try to compile T3000. ISP.lib is not found. </w:t>
+        <w:t xml:space="preserve">Another way to compile all the projects is to right-click on solution T3000. And click on Rebuild Solution. </w:t>
       </w:r>
     </w:p>
     <w:p>
@@ -4451,10 +4847,10 @@
           <w:noProof/>
         </w:rPr>
         <w:drawing>
-          <wp:inline distT="0" distB="0" distL="0" distR="0" wp14:anchorId="3EE5A4F5" wp14:editId="1CAEA9A6">
-            <wp:extent cx="5943600" cy="4272280"/>
-            <wp:effectExtent l="0" t="0" r="0" b="0"/>
-            <wp:docPr id="461" name="Picture 461"/>
+          <wp:inline distT="0" distB="0" distL="0" distR="0" wp14:anchorId="3BD29553" wp14:editId="18B77542">
+            <wp:extent cx="5943600" cy="4219575"/>
+            <wp:effectExtent l="0" t="0" r="0" b="9525"/>
+            <wp:docPr id="465" name="Picture 465"/>
             <wp:cNvGraphicFramePr>
               <a:graphicFrameLocks xmlns:a="http://schemas.openxmlformats.org/drawingml/2006/main" noChangeAspect="1"/>
             </wp:cNvGraphicFramePr>
@@ -4474,6 +4870,74 @@
                   <pic:spPr>
                     <a:xfrm>
                       <a:off x="0" y="0"/>
+                      <a:ext cx="5943600" cy="4219575"/>
+                    </a:xfrm>
+                    <a:prstGeom prst="rect">
+                      <a:avLst/>
+                    </a:prstGeom>
+                  </pic:spPr>
+                </pic:pic>
+              </a:graphicData>
+            </a:graphic>
+          </wp:inline>
+        </w:drawing>
+      </w:r>
+    </w:p>
+    <w:p>
+      <w:r>
+        <w:br w:type="page"/>
+      </w:r>
+    </w:p>
+    <w:p>
+      <w:pPr>
+        <w:pStyle w:val="ListParagraph"/>
+        <w:numPr>
+          <w:ilvl w:val="0"/>
+          <w:numId w:val="13"/>
+        </w:numPr>
+      </w:pPr>
+      <w:r>
+        <w:lastRenderedPageBreak/>
+        <w:t xml:space="preserve">Once the code is compiled successfully, Output window of IDE shall show some text as shown below. </w:t>
+      </w:r>
+    </w:p>
+    <w:p>
+      <w:pPr>
+        <w:pStyle w:val="ListParagraph"/>
+      </w:pPr>
+    </w:p>
+    <w:p>
+      <w:pPr>
+        <w:pStyle w:val="ListParagraph"/>
+      </w:pPr>
+      <w:r>
+        <w:rPr>
+          <w:noProof/>
+        </w:rPr>
+        <w:drawing>
+          <wp:inline distT="0" distB="0" distL="0" distR="0" wp14:anchorId="057D7EE3" wp14:editId="3A797493">
+            <wp:extent cx="5943600" cy="4272280"/>
+            <wp:effectExtent l="0" t="0" r="0" b="0"/>
+            <wp:docPr id="466" name="Picture 466"/>
+            <wp:cNvGraphicFramePr>
+              <a:graphicFrameLocks xmlns:a="http://schemas.openxmlformats.org/drawingml/2006/main" noChangeAspect="1"/>
+            </wp:cNvGraphicFramePr>
+            <a:graphic xmlns:a="http://schemas.openxmlformats.org/drawingml/2006/main">
+              <a:graphicData uri="http://schemas.openxmlformats.org/drawingml/2006/picture">
+                <pic:pic xmlns:pic="http://schemas.openxmlformats.org/drawingml/2006/picture">
+                  <pic:nvPicPr>
+                    <pic:cNvPr id="0" name=""/>
+                    <pic:cNvPicPr/>
+                  </pic:nvPicPr>
+                  <pic:blipFill>
+                    <a:blip r:embed="rId58"/>
+                    <a:stretch>
+                      <a:fillRect/>
+                    </a:stretch>
+                  </pic:blipFill>
+                  <pic:spPr>
+                    <a:xfrm>
+                      <a:off x="0" y="0"/>
                       <a:ext cx="5943600" cy="4272280"/>
                     </a:xfrm>
                     <a:prstGeom prst="rect">
@@ -4493,6 +4957,11 @@
       </w:pPr>
     </w:p>
     <w:p>
+      <w:r>
+        <w:br w:type="page"/>
+      </w:r>
+    </w:p>
+    <w:p>
       <w:pPr>
         <w:pStyle w:val="ListParagraph"/>
         <w:numPr>
@@ -4501,27 +4970,72 @@
         </w:numPr>
       </w:pPr>
       <w:r>
-        <w:t xml:space="preserve">Once, all projects are compiled, click CTRL + F5. This shall run the application and it will show application GUI as follows. </w:t>
-      </w:r>
-    </w:p>
-    <w:p>
-      <w:pPr>
-        <w:pStyle w:val="ListParagraph"/>
-      </w:pPr>
-    </w:p>
-    <w:p>
-      <w:pPr>
-        <w:pStyle w:val="ListParagraph"/>
-      </w:pPr>
-      <w:r>
-        <w:rPr>
-          <w:highlight w:val="yellow"/>
-        </w:rPr>
-        <w:t>Not able to show this right now due to linking error.</w:t>
-      </w:r>
-      <w:r>
-        <w:t xml:space="preserve"> </w:t>
-      </w:r>
+        <w:lastRenderedPageBreak/>
+        <w:t xml:space="preserve">Once the code is compiled and it is </w:t>
+      </w:r>
+      <w:proofErr w:type="gramStart"/>
+      <w:r>
+        <w:t>Run</w:t>
+      </w:r>
+      <w:proofErr w:type="gramEnd"/>
+      <w:r>
+        <w:t xml:space="preserve">, following application runs. </w:t>
+      </w:r>
+    </w:p>
+    <w:p>
+      <w:pPr>
+        <w:pStyle w:val="ListParagraph"/>
+      </w:pPr>
+    </w:p>
+    <w:p>
+      <w:pPr>
+        <w:pStyle w:val="ListParagraph"/>
+      </w:pPr>
+      <w:r>
+        <w:rPr>
+          <w:noProof/>
+        </w:rPr>
+        <w:drawing>
+          <wp:inline distT="0" distB="0" distL="0" distR="0" wp14:anchorId="503A5C03" wp14:editId="69E8D001">
+            <wp:extent cx="5943600" cy="4272280"/>
+            <wp:effectExtent l="0" t="0" r="0" b="0"/>
+            <wp:docPr id="467" name="Picture 467"/>
+            <wp:cNvGraphicFramePr>
+              <a:graphicFrameLocks xmlns:a="http://schemas.openxmlformats.org/drawingml/2006/main" noChangeAspect="1"/>
+            </wp:cNvGraphicFramePr>
+            <a:graphic xmlns:a="http://schemas.openxmlformats.org/drawingml/2006/main">
+              <a:graphicData uri="http://schemas.openxmlformats.org/drawingml/2006/picture">
+                <pic:pic xmlns:pic="http://schemas.openxmlformats.org/drawingml/2006/picture">
+                  <pic:nvPicPr>
+                    <pic:cNvPr id="0" name=""/>
+                    <pic:cNvPicPr/>
+                  </pic:nvPicPr>
+                  <pic:blipFill>
+                    <a:blip r:embed="rId59"/>
+                    <a:stretch>
+                      <a:fillRect/>
+                    </a:stretch>
+                  </pic:blipFill>
+                  <pic:spPr>
+                    <a:xfrm>
+                      <a:off x="0" y="0"/>
+                      <a:ext cx="5943600" cy="4272280"/>
+                    </a:xfrm>
+                    <a:prstGeom prst="rect">
+                      <a:avLst/>
+                    </a:prstGeom>
+                  </pic:spPr>
+                </pic:pic>
+              </a:graphicData>
+            </a:graphic>
+          </wp:inline>
+        </w:drawing>
+      </w:r>
+    </w:p>
+    <w:p>
+      <w:pPr>
+        <w:pStyle w:val="ListParagraph"/>
+      </w:pPr>
     </w:p>
     <w:p>
       <w:pPr>
@@ -4531,14 +5045,571 @@
     <w:p/>
     <w:p/>
     <w:p/>
+    <w:p>
+      <w:r>
+        <w:br w:type="page"/>
+      </w:r>
+    </w:p>
+    <w:p>
+      <w:pPr>
+        <w:pStyle w:val="Heading1"/>
+        <w:numPr>
+          <w:ilvl w:val="0"/>
+          <w:numId w:val="4"/>
+        </w:numPr>
+      </w:pPr>
+      <w:proofErr w:type="spellStart"/>
+      <w:r>
+        <w:lastRenderedPageBreak/>
+        <w:t>Git</w:t>
+      </w:r>
+      <w:proofErr w:type="spellEnd"/>
+      <w:r>
+        <w:t xml:space="preserve"> commands summary</w:t>
+      </w:r>
+    </w:p>
+    <w:p/>
+    <w:p>
+      <w:pPr>
+        <w:pStyle w:val="ListParagraph"/>
+        <w:numPr>
+          <w:ilvl w:val="0"/>
+          <w:numId w:val="16"/>
+        </w:numPr>
+      </w:pPr>
+      <w:proofErr w:type="spellStart"/>
+      <w:r>
+        <w:t>git</w:t>
+      </w:r>
+      <w:proofErr w:type="spellEnd"/>
+      <w:r>
+        <w:t xml:space="preserve"> </w:t>
+      </w:r>
+      <w:proofErr w:type="spellStart"/>
+      <w:r>
+        <w:t>config</w:t>
+      </w:r>
+      <w:proofErr w:type="spellEnd"/>
+      <w:r>
+        <w:t>:</w:t>
+      </w:r>
+    </w:p>
+    <w:p>
+      <w:pPr>
+        <w:pStyle w:val="ListParagraph"/>
+      </w:pPr>
+      <w:proofErr w:type="gramStart"/>
+      <w:r>
+        <w:t xml:space="preserve">To set configuration parameters of </w:t>
+      </w:r>
+      <w:proofErr w:type="spellStart"/>
+      <w:r>
+        <w:t>git</w:t>
+      </w:r>
+      <w:proofErr w:type="spellEnd"/>
+      <w:r>
+        <w:t>.</w:t>
+      </w:r>
+      <w:proofErr w:type="gramEnd"/>
+    </w:p>
+    <w:p>
+      <w:pPr>
+        <w:pStyle w:val="ListParagraph"/>
+        <w:numPr>
+          <w:ilvl w:val="0"/>
+          <w:numId w:val="16"/>
+        </w:numPr>
+      </w:pPr>
+      <w:proofErr w:type="spellStart"/>
+      <w:r>
+        <w:t>git</w:t>
+      </w:r>
+      <w:proofErr w:type="spellEnd"/>
+      <w:r>
+        <w:t xml:space="preserve"> help</w:t>
+      </w:r>
+    </w:p>
+    <w:p>
+      <w:pPr>
+        <w:pStyle w:val="ListParagraph"/>
+      </w:pPr>
+      <w:proofErr w:type="gramStart"/>
+      <w:r>
+        <w:t xml:space="preserve">To get help from man pages for </w:t>
+      </w:r>
+      <w:proofErr w:type="spellStart"/>
+      <w:r>
+        <w:t>git</w:t>
+      </w:r>
+      <w:proofErr w:type="spellEnd"/>
+      <w:r>
+        <w:t xml:space="preserve"> or any of its specific commands.</w:t>
+      </w:r>
+      <w:proofErr w:type="gramEnd"/>
+    </w:p>
+    <w:p>
+      <w:pPr>
+        <w:pStyle w:val="ListParagraph"/>
+        <w:numPr>
+          <w:ilvl w:val="0"/>
+          <w:numId w:val="16"/>
+        </w:numPr>
+      </w:pPr>
+      <w:proofErr w:type="spellStart"/>
+      <w:r>
+        <w:t>git</w:t>
+      </w:r>
+      <w:proofErr w:type="spellEnd"/>
+      <w:r>
+        <w:t xml:space="preserve"> clone</w:t>
+      </w:r>
+    </w:p>
+    <w:p>
+      <w:pPr>
+        <w:pStyle w:val="ListParagraph"/>
+      </w:pPr>
+      <w:proofErr w:type="gramStart"/>
+      <w:r>
+        <w:t xml:space="preserve">To clone a </w:t>
+      </w:r>
+      <w:proofErr w:type="spellStart"/>
+      <w:r>
+        <w:t>git</w:t>
+      </w:r>
+      <w:proofErr w:type="spellEnd"/>
+      <w:r>
+        <w:t xml:space="preserve"> repo from a remote repository.</w:t>
+      </w:r>
+      <w:proofErr w:type="gramEnd"/>
+    </w:p>
+    <w:p>
+      <w:pPr>
+        <w:pStyle w:val="ListParagraph"/>
+        <w:numPr>
+          <w:ilvl w:val="0"/>
+          <w:numId w:val="16"/>
+        </w:numPr>
+      </w:pPr>
+      <w:proofErr w:type="spellStart"/>
+      <w:r>
+        <w:t>git</w:t>
+      </w:r>
+      <w:proofErr w:type="spellEnd"/>
+      <w:r>
+        <w:t xml:space="preserve"> status</w:t>
+      </w:r>
+    </w:p>
+    <w:p>
+      <w:pPr>
+        <w:pStyle w:val="ListParagraph"/>
+      </w:pPr>
+      <w:r>
+        <w:t xml:space="preserve">To get status of files </w:t>
+      </w:r>
+      <w:proofErr w:type="gramStart"/>
+      <w:r>
+        <w:t>that are</w:t>
+      </w:r>
+      <w:proofErr w:type="gramEnd"/>
+      <w:r>
+        <w:t xml:space="preserve"> to be staged / committed to the repository. </w:t>
+      </w:r>
+    </w:p>
+    <w:p>
+      <w:pPr>
+        <w:pStyle w:val="ListParagraph"/>
+        <w:numPr>
+          <w:ilvl w:val="0"/>
+          <w:numId w:val="16"/>
+        </w:numPr>
+      </w:pPr>
+      <w:proofErr w:type="spellStart"/>
+      <w:r>
+        <w:t>git</w:t>
+      </w:r>
+      <w:proofErr w:type="spellEnd"/>
+      <w:r>
+        <w:t xml:space="preserve"> add</w:t>
+      </w:r>
+    </w:p>
+    <w:p>
+      <w:pPr>
+        <w:pStyle w:val="ListParagraph"/>
+      </w:pPr>
+      <w:r>
+        <w:t xml:space="preserve">To mark files to be added to the repository in the next commit. </w:t>
+      </w:r>
+    </w:p>
+    <w:p>
+      <w:pPr>
+        <w:pStyle w:val="ListParagraph"/>
+        <w:numPr>
+          <w:ilvl w:val="0"/>
+          <w:numId w:val="16"/>
+        </w:numPr>
+      </w:pPr>
+      <w:proofErr w:type="spellStart"/>
+      <w:r>
+        <w:t>git</w:t>
+      </w:r>
+      <w:proofErr w:type="spellEnd"/>
+      <w:r>
+        <w:t xml:space="preserve"> commit</w:t>
+      </w:r>
+    </w:p>
+    <w:p>
+      <w:pPr>
+        <w:pStyle w:val="ListParagraph"/>
+      </w:pPr>
+      <w:bookmarkStart w:id="0" w:name="_GoBack"/>
+      <w:bookmarkEnd w:id="0"/>
+      <w:proofErr w:type="gramStart"/>
+      <w:r>
+        <w:t>To commit files to the repository.</w:t>
+      </w:r>
+      <w:proofErr w:type="gramEnd"/>
+    </w:p>
+    <w:p>
+      <w:pPr>
+        <w:pStyle w:val="ListParagraph"/>
+        <w:numPr>
+          <w:ilvl w:val="0"/>
+          <w:numId w:val="16"/>
+        </w:numPr>
+      </w:pPr>
+      <w:proofErr w:type="spellStart"/>
+      <w:r>
+        <w:t>git</w:t>
+      </w:r>
+      <w:proofErr w:type="spellEnd"/>
+      <w:r>
+        <w:t xml:space="preserve"> diff</w:t>
+      </w:r>
+    </w:p>
+    <w:p>
+      <w:pPr>
+        <w:pStyle w:val="ListParagraph"/>
+      </w:pPr>
+      <w:proofErr w:type="gramStart"/>
+      <w:r>
+        <w:t>To check differences between two versions.</w:t>
+      </w:r>
+      <w:proofErr w:type="gramEnd"/>
+    </w:p>
+    <w:p>
+      <w:pPr>
+        <w:pStyle w:val="ListParagraph"/>
+        <w:numPr>
+          <w:ilvl w:val="0"/>
+          <w:numId w:val="16"/>
+        </w:numPr>
+      </w:pPr>
+      <w:proofErr w:type="spellStart"/>
+      <w:r>
+        <w:t>git</w:t>
+      </w:r>
+      <w:proofErr w:type="spellEnd"/>
+      <w:r>
+        <w:t xml:space="preserve"> log</w:t>
+      </w:r>
+    </w:p>
+    <w:p>
+      <w:pPr>
+        <w:pStyle w:val="ListParagraph"/>
+      </w:pPr>
+      <w:proofErr w:type="gramStart"/>
+      <w:r>
+        <w:t>To view commit history.</w:t>
+      </w:r>
+      <w:proofErr w:type="gramEnd"/>
+    </w:p>
+    <w:p>
+      <w:pPr>
+        <w:pStyle w:val="ListParagraph"/>
+        <w:numPr>
+          <w:ilvl w:val="0"/>
+          <w:numId w:val="16"/>
+        </w:numPr>
+      </w:pPr>
+      <w:proofErr w:type="spellStart"/>
+      <w:r>
+        <w:t>gitk</w:t>
+      </w:r>
+      <w:proofErr w:type="spellEnd"/>
+    </w:p>
+    <w:p>
+      <w:pPr>
+        <w:pStyle w:val="ListParagraph"/>
+      </w:pPr>
+      <w:proofErr w:type="gramStart"/>
+      <w:r>
+        <w:t>To invoke a GUI to visualize history.</w:t>
+      </w:r>
+      <w:proofErr w:type="gramEnd"/>
+    </w:p>
+    <w:p>
+      <w:pPr>
+        <w:pStyle w:val="ListParagraph"/>
+        <w:numPr>
+          <w:ilvl w:val="0"/>
+          <w:numId w:val="16"/>
+        </w:numPr>
+      </w:pPr>
+    </w:p>
+    <w:p/>
+    <w:p>
+      <w:pPr>
+        <w:rPr>
+          <w:rFonts w:asciiTheme="majorHAnsi" w:eastAsiaTheme="majorEastAsia" w:hAnsiTheme="majorHAnsi" w:cstheme="majorBidi"/>
+          <w:b/>
+          <w:bCs/>
+          <w:color w:val="365F91" w:themeColor="accent1" w:themeShade="BF"/>
+          <w:sz w:val="28"/>
+          <w:szCs w:val="28"/>
+        </w:rPr>
+      </w:pPr>
+      <w:r>
+        <w:br w:type="page"/>
+      </w:r>
+    </w:p>
+    <w:p>
+      <w:pPr>
+        <w:pStyle w:val="Heading1"/>
+        <w:numPr>
+          <w:ilvl w:val="0"/>
+          <w:numId w:val="4"/>
+        </w:numPr>
+      </w:pPr>
+      <w:r>
+        <w:lastRenderedPageBreak/>
+        <w:t>Cloning a repo from github.com</w:t>
+      </w:r>
+    </w:p>
+    <w:p/>
+    <w:p>
+      <w:r>
+        <w:rPr>
+          <w:noProof/>
+        </w:rPr>
+        <w:drawing>
+          <wp:inline distT="0" distB="0" distL="0" distR="0" wp14:anchorId="3EA3BBD2" wp14:editId="47B12543">
+            <wp:extent cx="5943600" cy="3441700"/>
+            <wp:effectExtent l="0" t="0" r="0" b="6350"/>
+            <wp:docPr id="464" name="Picture 464"/>
+            <wp:cNvGraphicFramePr>
+              <a:graphicFrameLocks xmlns:a="http://schemas.openxmlformats.org/drawingml/2006/main" noChangeAspect="1"/>
+            </wp:cNvGraphicFramePr>
+            <a:graphic xmlns:a="http://schemas.openxmlformats.org/drawingml/2006/main">
+              <a:graphicData uri="http://schemas.openxmlformats.org/drawingml/2006/picture">
+                <pic:pic xmlns:pic="http://schemas.openxmlformats.org/drawingml/2006/picture">
+                  <pic:nvPicPr>
+                    <pic:cNvPr id="0" name=""/>
+                    <pic:cNvPicPr/>
+                  </pic:nvPicPr>
+                  <pic:blipFill>
+                    <a:blip r:embed="rId60"/>
+                    <a:stretch>
+                      <a:fillRect/>
+                    </a:stretch>
+                  </pic:blipFill>
+                  <pic:spPr>
+                    <a:xfrm>
+                      <a:off x="0" y="0"/>
+                      <a:ext cx="5943600" cy="3441700"/>
+                    </a:xfrm>
+                    <a:prstGeom prst="rect">
+                      <a:avLst/>
+                    </a:prstGeom>
+                  </pic:spPr>
+                </pic:pic>
+              </a:graphicData>
+            </a:graphic>
+          </wp:inline>
+        </w:drawing>
+      </w:r>
+    </w:p>
+    <w:p/>
+    <w:p>
+      <w:r>
+        <w:rPr>
+          <w:noProof/>
+        </w:rPr>
+        <w:drawing>
+          <wp:inline distT="0" distB="0" distL="0" distR="0" wp14:anchorId="2F155DEB" wp14:editId="1F31AB97">
+            <wp:extent cx="5943600" cy="3441700"/>
+            <wp:effectExtent l="0" t="0" r="0" b="6350"/>
+            <wp:docPr id="463" name="Picture 463"/>
+            <wp:cNvGraphicFramePr>
+              <a:graphicFrameLocks xmlns:a="http://schemas.openxmlformats.org/drawingml/2006/main" noChangeAspect="1"/>
+            </wp:cNvGraphicFramePr>
+            <a:graphic xmlns:a="http://schemas.openxmlformats.org/drawingml/2006/main">
+              <a:graphicData uri="http://schemas.openxmlformats.org/drawingml/2006/picture">
+                <pic:pic xmlns:pic="http://schemas.openxmlformats.org/drawingml/2006/picture">
+                  <pic:nvPicPr>
+                    <pic:cNvPr id="0" name=""/>
+                    <pic:cNvPicPr/>
+                  </pic:nvPicPr>
+                  <pic:blipFill>
+                    <a:blip r:embed="rId61"/>
+                    <a:stretch>
+                      <a:fillRect/>
+                    </a:stretch>
+                  </pic:blipFill>
+                  <pic:spPr>
+                    <a:xfrm>
+                      <a:off x="0" y="0"/>
+                      <a:ext cx="5943600" cy="3441700"/>
+                    </a:xfrm>
+                    <a:prstGeom prst="rect">
+                      <a:avLst/>
+                    </a:prstGeom>
+                  </pic:spPr>
+                </pic:pic>
+              </a:graphicData>
+            </a:graphic>
+          </wp:inline>
+        </w:drawing>
+      </w:r>
+    </w:p>
+    <w:p/>
+    <w:p>
+      <w:r>
+        <w:rPr>
+          <w:noProof/>
+        </w:rPr>
+        <w:drawing>
+          <wp:inline distT="0" distB="0" distL="0" distR="0" wp14:anchorId="007B29ED" wp14:editId="5008698B">
+            <wp:extent cx="5943600" cy="3441700"/>
+            <wp:effectExtent l="0" t="0" r="0" b="6350"/>
+            <wp:docPr id="451" name="Picture 451"/>
+            <wp:cNvGraphicFramePr>
+              <a:graphicFrameLocks xmlns:a="http://schemas.openxmlformats.org/drawingml/2006/main" noChangeAspect="1"/>
+            </wp:cNvGraphicFramePr>
+            <a:graphic xmlns:a="http://schemas.openxmlformats.org/drawingml/2006/main">
+              <a:graphicData uri="http://schemas.openxmlformats.org/drawingml/2006/picture">
+                <pic:pic xmlns:pic="http://schemas.openxmlformats.org/drawingml/2006/picture">
+                  <pic:nvPicPr>
+                    <pic:cNvPr id="0" name=""/>
+                    <pic:cNvPicPr/>
+                  </pic:nvPicPr>
+                  <pic:blipFill>
+                    <a:blip r:embed="rId62"/>
+                    <a:stretch>
+                      <a:fillRect/>
+                    </a:stretch>
+                  </pic:blipFill>
+                  <pic:spPr>
+                    <a:xfrm>
+                      <a:off x="0" y="0"/>
+                      <a:ext cx="5943600" cy="3441700"/>
+                    </a:xfrm>
+                    <a:prstGeom prst="rect">
+                      <a:avLst/>
+                    </a:prstGeom>
+                  </pic:spPr>
+                </pic:pic>
+              </a:graphicData>
+            </a:graphic>
+          </wp:inline>
+        </w:drawing>
+      </w:r>
+    </w:p>
+    <w:p/>
+    <w:p>
+      <w:r>
+        <w:rPr>
+          <w:noProof/>
+        </w:rPr>
+        <w:drawing>
+          <wp:inline distT="0" distB="0" distL="0" distR="0" wp14:anchorId="6FC5FEE7" wp14:editId="5CFFA960">
+            <wp:extent cx="5943600" cy="3441700"/>
+            <wp:effectExtent l="0" t="0" r="0" b="6350"/>
+            <wp:docPr id="455" name="Picture 455"/>
+            <wp:cNvGraphicFramePr>
+              <a:graphicFrameLocks xmlns:a="http://schemas.openxmlformats.org/drawingml/2006/main" noChangeAspect="1"/>
+            </wp:cNvGraphicFramePr>
+            <a:graphic xmlns:a="http://schemas.openxmlformats.org/drawingml/2006/main">
+              <a:graphicData uri="http://schemas.openxmlformats.org/drawingml/2006/picture">
+                <pic:pic xmlns:pic="http://schemas.openxmlformats.org/drawingml/2006/picture">
+                  <pic:nvPicPr>
+                    <pic:cNvPr id="0" name=""/>
+                    <pic:cNvPicPr/>
+                  </pic:nvPicPr>
+                  <pic:blipFill>
+                    <a:blip r:embed="rId63"/>
+                    <a:stretch>
+                      <a:fillRect/>
+                    </a:stretch>
+                  </pic:blipFill>
+                  <pic:spPr>
+                    <a:xfrm>
+                      <a:off x="0" y="0"/>
+                      <a:ext cx="5943600" cy="3441700"/>
+                    </a:xfrm>
+                    <a:prstGeom prst="rect">
+                      <a:avLst/>
+                    </a:prstGeom>
+                  </pic:spPr>
+                </pic:pic>
+              </a:graphicData>
+            </a:graphic>
+          </wp:inline>
+        </w:drawing>
+      </w:r>
+    </w:p>
+    <w:p/>
+    <w:p>
+      <w:r>
+        <w:rPr>
+          <w:noProof/>
+        </w:rPr>
+        <w:lastRenderedPageBreak/>
+        <w:drawing>
+          <wp:inline distT="0" distB="0" distL="0" distR="0" wp14:anchorId="6484F1DD" wp14:editId="331831CD">
+            <wp:extent cx="5943600" cy="3441700"/>
+            <wp:effectExtent l="0" t="0" r="0" b="6350"/>
+            <wp:docPr id="462" name="Picture 462"/>
+            <wp:cNvGraphicFramePr>
+              <a:graphicFrameLocks xmlns:a="http://schemas.openxmlformats.org/drawingml/2006/main" noChangeAspect="1"/>
+            </wp:cNvGraphicFramePr>
+            <a:graphic xmlns:a="http://schemas.openxmlformats.org/drawingml/2006/main">
+              <a:graphicData uri="http://schemas.openxmlformats.org/drawingml/2006/picture">
+                <pic:pic xmlns:pic="http://schemas.openxmlformats.org/drawingml/2006/picture">
+                  <pic:nvPicPr>
+                    <pic:cNvPr id="0" name=""/>
+                    <pic:cNvPicPr/>
+                  </pic:nvPicPr>
+                  <pic:blipFill>
+                    <a:blip r:embed="rId64"/>
+                    <a:stretch>
+                      <a:fillRect/>
+                    </a:stretch>
+                  </pic:blipFill>
+                  <pic:spPr>
+                    <a:xfrm>
+                      <a:off x="0" y="0"/>
+                      <a:ext cx="5943600" cy="3441700"/>
+                    </a:xfrm>
+                    <a:prstGeom prst="rect">
+                      <a:avLst/>
+                    </a:prstGeom>
+                  </pic:spPr>
+                </pic:pic>
+              </a:graphicData>
+            </a:graphic>
+          </wp:inline>
+        </w:drawing>
+      </w:r>
+    </w:p>
+    <w:p/>
     <w:p/>
     <w:sectPr>
-      <w:headerReference w:type="even" r:id="rId58"/>
-      <w:headerReference w:type="default" r:id="rId59"/>
-      <w:footerReference w:type="even" r:id="rId60"/>
-      <w:footerReference w:type="default" r:id="rId61"/>
-      <w:headerReference w:type="first" r:id="rId62"/>
-      <w:footerReference w:type="first" r:id="rId63"/>
+      <w:headerReference w:type="even" r:id="rId65"/>
+      <w:headerReference w:type="default" r:id="rId66"/>
+      <w:footerReference w:type="even" r:id="rId67"/>
+      <w:footerReference w:type="default" r:id="rId68"/>
+      <w:headerReference w:type="first" r:id="rId69"/>
+      <w:footerReference w:type="first" r:id="rId70"/>
       <w:pgSz w:w="12240" w:h="15840"/>
       <w:pgMar w:top="1440" w:right="1440" w:bottom="1440" w:left="1440" w:header="720" w:footer="720" w:gutter="0"/>
       <w:pgNumType w:start="0"/>
@@ -4632,7 +5703,7 @@
         <w:rFonts w:asciiTheme="majorHAnsi" w:eastAsiaTheme="majorEastAsia" w:hAnsiTheme="majorHAnsi" w:cstheme="majorBidi"/>
         <w:noProof/>
       </w:rPr>
-      <w:t>3</w:t>
+      <w:t>37</w:t>
     </w:r>
     <w:r>
       <w:rPr>
@@ -5317,12 +6388,101 @@
         <v:path o:extrusionok="f" gradientshapeok="t" o:connecttype="rect"/>
         <o:lock v:ext="edit" aspectratio="t"/>
       </v:shapetype>
-      <v:shape id="_x0000_i1069" type="#_x0000_t75" alt="Description: C:\Program Files (x86)\Microsoft Office\MEDIA\CAGCAT10\j0205462.wmf" style="width:143.25pt;height:142.5pt;visibility:visible;mso-wrap-style:square" o:bullet="t">
+      <v:shape id="_x0000_i1037" type="#_x0000_t75" alt="Description: C:\Program Files (x86)\Microsoft Office\MEDIA\CAGCAT10\j0205462.wmf" style="width:143.25pt;height:142.5pt;visibility:visible;mso-wrap-style:square" o:bullet="t">
         <v:imagedata r:id="rId1" o:title="j0205462"/>
       </v:shape>
     </w:pict>
   </w:numPicBullet>
   <w:abstractNum w:abstractNumId="0">
+    <w:nsid w:val="05EE2AB4"/>
+    <w:multiLevelType w:val="hybridMultilevel"/>
+    <w:tmpl w:val="53AA2B08"/>
+    <w:lvl w:ilvl="0" w:tplc="0409000F">
+      <w:start w:val="1"/>
+      <w:numFmt w:val="decimal"/>
+      <w:lvlText w:val="%1."/>
+      <w:lvlJc w:val="left"/>
+      <w:pPr>
+        <w:ind w:left="720" w:hanging="360"/>
+      </w:pPr>
+      <w:rPr>
+        <w:rFonts w:hint="default"/>
+      </w:rPr>
+    </w:lvl>
+    <w:lvl w:ilvl="1" w:tplc="04090019" w:tentative="1">
+      <w:start w:val="1"/>
+      <w:numFmt w:val="lowerLetter"/>
+      <w:lvlText w:val="%2."/>
+      <w:lvlJc w:val="left"/>
+      <w:pPr>
+        <w:ind w:left="1440" w:hanging="360"/>
+      </w:pPr>
+    </w:lvl>
+    <w:lvl w:ilvl="2" w:tplc="0409001B" w:tentative="1">
+      <w:start w:val="1"/>
+      <w:numFmt w:val="lowerRoman"/>
+      <w:lvlText w:val="%3."/>
+      <w:lvlJc w:val="right"/>
+      <w:pPr>
+        <w:ind w:left="2160" w:hanging="180"/>
+      </w:pPr>
+    </w:lvl>
+    <w:lvl w:ilvl="3" w:tplc="0409000F" w:tentative="1">
+      <w:start w:val="1"/>
+      <w:numFmt w:val="decimal"/>
+      <w:lvlText w:val="%4."/>
+      <w:lvlJc w:val="left"/>
+      <w:pPr>
+        <w:ind w:left="2880" w:hanging="360"/>
+      </w:pPr>
+    </w:lvl>
+    <w:lvl w:ilvl="4" w:tplc="04090019" w:tentative="1">
+      <w:start w:val="1"/>
+      <w:numFmt w:val="lowerLetter"/>
+      <w:lvlText w:val="%5."/>
+      <w:lvlJc w:val="left"/>
+      <w:pPr>
+        <w:ind w:left="3600" w:hanging="360"/>
+      </w:pPr>
+    </w:lvl>
+    <w:lvl w:ilvl="5" w:tplc="0409001B" w:tentative="1">
+      <w:start w:val="1"/>
+      <w:numFmt w:val="lowerRoman"/>
+      <w:lvlText w:val="%6."/>
+      <w:lvlJc w:val="right"/>
+      <w:pPr>
+        <w:ind w:left="4320" w:hanging="180"/>
+      </w:pPr>
+    </w:lvl>
+    <w:lvl w:ilvl="6" w:tplc="0409000F" w:tentative="1">
+      <w:start w:val="1"/>
+      <w:numFmt w:val="decimal"/>
+      <w:lvlText w:val="%7."/>
+      <w:lvlJc w:val="left"/>
+      <w:pPr>
+        <w:ind w:left="5040" w:hanging="360"/>
+      </w:pPr>
+    </w:lvl>
+    <w:lvl w:ilvl="7" w:tplc="04090019" w:tentative="1">
+      <w:start w:val="1"/>
+      <w:numFmt w:val="lowerLetter"/>
+      <w:lvlText w:val="%8."/>
+      <w:lvlJc w:val="left"/>
+      <w:pPr>
+        <w:ind w:left="5760" w:hanging="360"/>
+      </w:pPr>
+    </w:lvl>
+    <w:lvl w:ilvl="8" w:tplc="0409001B" w:tentative="1">
+      <w:start w:val="1"/>
+      <w:numFmt w:val="lowerRoman"/>
+      <w:lvlText w:val="%9."/>
+      <w:lvlJc w:val="right"/>
+      <w:pPr>
+        <w:ind w:left="6480" w:hanging="180"/>
+      </w:pPr>
+    </w:lvl>
+  </w:abstractNum>
+  <w:abstractNum w:abstractNumId="1">
     <w:nsid w:val="1EC50FFE"/>
     <w:multiLevelType w:val="hybridMultilevel"/>
     <w:tmpl w:val="F8B26110"/>
@@ -5411,7 +6571,7 @@
       </w:pPr>
     </w:lvl>
   </w:abstractNum>
-  <w:abstractNum w:abstractNumId="1">
+  <w:abstractNum w:abstractNumId="2">
     <w:nsid w:val="225A184C"/>
     <w:multiLevelType w:val="multilevel"/>
     <w:tmpl w:val="0409001F"/>
@@ -5500,7 +6660,7 @@
       </w:pPr>
     </w:lvl>
   </w:abstractNum>
-  <w:abstractNum w:abstractNumId="2">
+  <w:abstractNum w:abstractNumId="3">
     <w:nsid w:val="23B502E4"/>
     <w:multiLevelType w:val="hybridMultilevel"/>
     <w:tmpl w:val="5CBAD5C2"/>
@@ -5589,7 +6749,7 @@
       </w:pPr>
     </w:lvl>
   </w:abstractNum>
-  <w:abstractNum w:abstractNumId="3">
+  <w:abstractNum w:abstractNumId="4">
     <w:nsid w:val="277E45A0"/>
     <w:multiLevelType w:val="hybridMultilevel"/>
     <w:tmpl w:val="CF6CE9C4"/>
@@ -5678,7 +6838,96 @@
       </w:pPr>
     </w:lvl>
   </w:abstractNum>
-  <w:abstractNum w:abstractNumId="4">
+  <w:abstractNum w:abstractNumId="5">
+    <w:nsid w:val="2B866899"/>
+    <w:multiLevelType w:val="hybridMultilevel"/>
+    <w:tmpl w:val="2CB0C654"/>
+    <w:lvl w:ilvl="0" w:tplc="0409000F">
+      <w:start w:val="1"/>
+      <w:numFmt w:val="decimal"/>
+      <w:lvlText w:val="%1."/>
+      <w:lvlJc w:val="left"/>
+      <w:pPr>
+        <w:ind w:left="720" w:hanging="360"/>
+      </w:pPr>
+      <w:rPr>
+        <w:rFonts w:hint="default"/>
+      </w:rPr>
+    </w:lvl>
+    <w:lvl w:ilvl="1" w:tplc="04090019" w:tentative="1">
+      <w:start w:val="1"/>
+      <w:numFmt w:val="lowerLetter"/>
+      <w:lvlText w:val="%2."/>
+      <w:lvlJc w:val="left"/>
+      <w:pPr>
+        <w:ind w:left="1440" w:hanging="360"/>
+      </w:pPr>
+    </w:lvl>
+    <w:lvl w:ilvl="2" w:tplc="0409001B" w:tentative="1">
+      <w:start w:val="1"/>
+      <w:numFmt w:val="lowerRoman"/>
+      <w:lvlText w:val="%3."/>
+      <w:lvlJc w:val="right"/>
+      <w:pPr>
+        <w:ind w:left="2160" w:hanging="180"/>
+      </w:pPr>
+    </w:lvl>
+    <w:lvl w:ilvl="3" w:tplc="0409000F" w:tentative="1">
+      <w:start w:val="1"/>
+      <w:numFmt w:val="decimal"/>
+      <w:lvlText w:val="%4."/>
+      <w:lvlJc w:val="left"/>
+      <w:pPr>
+        <w:ind w:left="2880" w:hanging="360"/>
+      </w:pPr>
+    </w:lvl>
+    <w:lvl w:ilvl="4" w:tplc="04090019" w:tentative="1">
+      <w:start w:val="1"/>
+      <w:numFmt w:val="lowerLetter"/>
+      <w:lvlText w:val="%5."/>
+      <w:lvlJc w:val="left"/>
+      <w:pPr>
+        <w:ind w:left="3600" w:hanging="360"/>
+      </w:pPr>
+    </w:lvl>
+    <w:lvl w:ilvl="5" w:tplc="0409001B" w:tentative="1">
+      <w:start w:val="1"/>
+      <w:numFmt w:val="lowerRoman"/>
+      <w:lvlText w:val="%6."/>
+      <w:lvlJc w:val="right"/>
+      <w:pPr>
+        <w:ind w:left="4320" w:hanging="180"/>
+      </w:pPr>
+    </w:lvl>
+    <w:lvl w:ilvl="6" w:tplc="0409000F" w:tentative="1">
+      <w:start w:val="1"/>
+      <w:numFmt w:val="decimal"/>
+      <w:lvlText w:val="%7."/>
+      <w:lvlJc w:val="left"/>
+      <w:pPr>
+        <w:ind w:left="5040" w:hanging="360"/>
+      </w:pPr>
+    </w:lvl>
+    <w:lvl w:ilvl="7" w:tplc="04090019" w:tentative="1">
+      <w:start w:val="1"/>
+      <w:numFmt w:val="lowerLetter"/>
+      <w:lvlText w:val="%8."/>
+      <w:lvlJc w:val="left"/>
+      <w:pPr>
+        <w:ind w:left="5760" w:hanging="360"/>
+      </w:pPr>
+    </w:lvl>
+    <w:lvl w:ilvl="8" w:tplc="0409001B" w:tentative="1">
+      <w:start w:val="1"/>
+      <w:numFmt w:val="lowerRoman"/>
+      <w:lvlText w:val="%9."/>
+      <w:lvlJc w:val="right"/>
+      <w:pPr>
+        <w:ind w:left="6480" w:hanging="180"/>
+      </w:pPr>
+    </w:lvl>
+  </w:abstractNum>
+  <w:abstractNum w:abstractNumId="6">
     <w:nsid w:val="34FF5269"/>
     <w:multiLevelType w:val="hybridMultilevel"/>
     <w:tmpl w:val="DF78A50A"/>
@@ -5767,7 +7016,7 @@
       </w:pPr>
     </w:lvl>
   </w:abstractNum>
-  <w:abstractNum w:abstractNumId="5">
+  <w:abstractNum w:abstractNumId="7">
     <w:nsid w:val="3BC10A2A"/>
     <w:multiLevelType w:val="hybridMultilevel"/>
     <w:tmpl w:val="C6A2E87A"/>
@@ -5856,7 +7105,96 @@
       </w:pPr>
     </w:lvl>
   </w:abstractNum>
-  <w:abstractNum w:abstractNumId="6">
+  <w:abstractNum w:abstractNumId="8">
+    <w:nsid w:val="3C9F52BE"/>
+    <w:multiLevelType w:val="hybridMultilevel"/>
+    <w:tmpl w:val="53EAAB32"/>
+    <w:lvl w:ilvl="0" w:tplc="0409000F">
+      <w:start w:val="1"/>
+      <w:numFmt w:val="decimal"/>
+      <w:lvlText w:val="%1."/>
+      <w:lvlJc w:val="left"/>
+      <w:pPr>
+        <w:ind w:left="720" w:hanging="360"/>
+      </w:pPr>
+      <w:rPr>
+        <w:rFonts w:hint="default"/>
+      </w:rPr>
+    </w:lvl>
+    <w:lvl w:ilvl="1" w:tplc="04090019" w:tentative="1">
+      <w:start w:val="1"/>
+      <w:numFmt w:val="lowerLetter"/>
+      <w:lvlText w:val="%2."/>
+      <w:lvlJc w:val="left"/>
+      <w:pPr>
+        <w:ind w:left="1440" w:hanging="360"/>
+      </w:pPr>
+    </w:lvl>
+    <w:lvl w:ilvl="2" w:tplc="0409001B" w:tentative="1">
+      <w:start w:val="1"/>
+      <w:numFmt w:val="lowerRoman"/>
+      <w:lvlText w:val="%3."/>
+      <w:lvlJc w:val="right"/>
+      <w:pPr>
+        <w:ind w:left="2160" w:hanging="180"/>
+      </w:pPr>
+    </w:lvl>
+    <w:lvl w:ilvl="3" w:tplc="0409000F" w:tentative="1">
+      <w:start w:val="1"/>
+      <w:numFmt w:val="decimal"/>
+      <w:lvlText w:val="%4."/>
+      <w:lvlJc w:val="left"/>
+      <w:pPr>
+        <w:ind w:left="2880" w:hanging="360"/>
+      </w:pPr>
+    </w:lvl>
+    <w:lvl w:ilvl="4" w:tplc="04090019" w:tentative="1">
+      <w:start w:val="1"/>
+      <w:numFmt w:val="lowerLetter"/>
+      <w:lvlText w:val="%5."/>
+      <w:lvlJc w:val="left"/>
+      <w:pPr>
+        <w:ind w:left="3600" w:hanging="360"/>
+      </w:pPr>
+    </w:lvl>
+    <w:lvl w:ilvl="5" w:tplc="0409001B" w:tentative="1">
+      <w:start w:val="1"/>
+      <w:numFmt w:val="lowerRoman"/>
+      <w:lvlText w:val="%6."/>
+      <w:lvlJc w:val="right"/>
+      <w:pPr>
+        <w:ind w:left="4320" w:hanging="180"/>
+      </w:pPr>
+    </w:lvl>
+    <w:lvl w:ilvl="6" w:tplc="0409000F" w:tentative="1">
+      <w:start w:val="1"/>
+      <w:numFmt w:val="decimal"/>
+      <w:lvlText w:val="%7."/>
+      <w:lvlJc w:val="left"/>
+      <w:pPr>
+        <w:ind w:left="5040" w:hanging="360"/>
+      </w:pPr>
+    </w:lvl>
+    <w:lvl w:ilvl="7" w:tplc="04090019" w:tentative="1">
+      <w:start w:val="1"/>
+      <w:numFmt w:val="lowerLetter"/>
+      <w:lvlText w:val="%8."/>
+      <w:lvlJc w:val="left"/>
+      <w:pPr>
+        <w:ind w:left="5760" w:hanging="360"/>
+      </w:pPr>
+    </w:lvl>
+    <w:lvl w:ilvl="8" w:tplc="0409001B" w:tentative="1">
+      <w:start w:val="1"/>
+      <w:numFmt w:val="lowerRoman"/>
+      <w:lvlText w:val="%9."/>
+      <w:lvlJc w:val="right"/>
+      <w:pPr>
+        <w:ind w:left="6480" w:hanging="180"/>
+      </w:pPr>
+    </w:lvl>
+  </w:abstractNum>
+  <w:abstractNum w:abstractNumId="9">
     <w:nsid w:val="425F7CC2"/>
     <w:multiLevelType w:val="multilevel"/>
     <w:tmpl w:val="C1E4E9F4"/>
@@ -5969,7 +7307,7 @@
       </w:rPr>
     </w:lvl>
   </w:abstractNum>
-  <w:abstractNum w:abstractNumId="7">
+  <w:abstractNum w:abstractNumId="10">
     <w:nsid w:val="488277B8"/>
     <w:multiLevelType w:val="hybridMultilevel"/>
     <w:tmpl w:val="C6A2E87A"/>
@@ -6058,7 +7396,7 @@
       </w:pPr>
     </w:lvl>
   </w:abstractNum>
-  <w:abstractNum w:abstractNumId="8">
+  <w:abstractNum w:abstractNumId="11">
     <w:nsid w:val="55C121D5"/>
     <w:multiLevelType w:val="multilevel"/>
     <w:tmpl w:val="04090025"/>
@@ -6153,7 +7491,7 @@
       </w:pPr>
     </w:lvl>
   </w:abstractNum>
-  <w:abstractNum w:abstractNumId="9">
+  <w:abstractNum w:abstractNumId="12">
     <w:nsid w:val="63CE272A"/>
     <w:multiLevelType w:val="hybridMultilevel"/>
     <w:tmpl w:val="40F20706"/>
@@ -6242,7 +7580,7 @@
       </w:pPr>
     </w:lvl>
   </w:abstractNum>
-  <w:abstractNum w:abstractNumId="10">
+  <w:abstractNum w:abstractNumId="13">
     <w:nsid w:val="6FA6764E"/>
     <w:multiLevelType w:val="hybridMultilevel"/>
     <w:tmpl w:val="CC464C40"/>
@@ -6383,10 +7721,10 @@
       </w:rPr>
     </w:lvl>
   </w:abstractNum>
-  <w:abstractNum w:abstractNumId="11">
+  <w:abstractNum w:abstractNumId="14">
     <w:nsid w:val="749663A9"/>
     <w:multiLevelType w:val="hybridMultilevel"/>
-    <w:tmpl w:val="2CB0C654"/>
+    <w:tmpl w:val="7D188DB0"/>
     <w:lvl w:ilvl="0" w:tplc="0409000F">
       <w:start w:val="1"/>
       <w:numFmt w:val="decimal"/>
@@ -6473,43 +7811,52 @@
     </w:lvl>
   </w:abstractNum>
   <w:num w:numId="1">
+    <w:abstractNumId w:val="4"/>
+  </w:num>
+  <w:num w:numId="2">
+    <w:abstractNumId w:val="1"/>
+  </w:num>
+  <w:num w:numId="3">
+    <w:abstractNumId w:val="6"/>
+  </w:num>
+  <w:num w:numId="4">
+    <w:abstractNumId w:val="2"/>
+  </w:num>
+  <w:num w:numId="5">
+    <w:abstractNumId w:val="13"/>
+  </w:num>
+  <w:num w:numId="6">
+    <w:abstractNumId w:val="12"/>
+  </w:num>
+  <w:num w:numId="7">
+    <w:abstractNumId w:val="9"/>
+  </w:num>
+  <w:num w:numId="8">
+    <w:abstractNumId w:val="7"/>
+  </w:num>
+  <w:num w:numId="9">
     <w:abstractNumId w:val="3"/>
   </w:num>
-  <w:num w:numId="2">
+  <w:num w:numId="10">
+    <w:abstractNumId w:val="11"/>
+  </w:num>
+  <w:num w:numId="11">
+    <w:abstractNumId w:val="11"/>
+  </w:num>
+  <w:num w:numId="12">
+    <w:abstractNumId w:val="10"/>
+  </w:num>
+  <w:num w:numId="13">
+    <w:abstractNumId w:val="14"/>
+  </w:num>
+  <w:num w:numId="14">
+    <w:abstractNumId w:val="5"/>
+  </w:num>
+  <w:num w:numId="15">
     <w:abstractNumId w:val="0"/>
   </w:num>
-  <w:num w:numId="3">
-    <w:abstractNumId w:val="4"/>
-  </w:num>
-  <w:num w:numId="4">
-    <w:abstractNumId w:val="1"/>
-  </w:num>
-  <w:num w:numId="5">
-    <w:abstractNumId w:val="10"/>
-  </w:num>
-  <w:num w:numId="6">
-    <w:abstractNumId w:val="9"/>
-  </w:num>
-  <w:num w:numId="7">
-    <w:abstractNumId w:val="6"/>
-  </w:num>
-  <w:num w:numId="8">
-    <w:abstractNumId w:val="5"/>
-  </w:num>
-  <w:num w:numId="9">
-    <w:abstractNumId w:val="2"/>
-  </w:num>
-  <w:num w:numId="10">
+  <w:num w:numId="16">
     <w:abstractNumId w:val="8"/>
-  </w:num>
-  <w:num w:numId="11">
-    <w:abstractNumId w:val="8"/>
-  </w:num>
-  <w:num w:numId="12">
-    <w:abstractNumId w:val="7"/>
-  </w:num>
-  <w:num w:numId="13">
-    <w:abstractNumId w:val="11"/>
   </w:num>
 </w:numbering>
 </file>
@@ -8605,7 +9952,7 @@
 </file>
 
 <file path=customXml/itemProps2.xml><?xml version="1.0" encoding="utf-8"?>
-<ds:datastoreItem xmlns:ds="http://schemas.openxmlformats.org/officeDocument/2006/customXml" ds:itemID="{173C08FA-BD91-40C6-9103-53B8C097505C}">
+<ds:datastoreItem xmlns:ds="http://schemas.openxmlformats.org/officeDocument/2006/customXml" ds:itemID="{A428841D-3F5E-4F75-97EC-DA927FB2449E}">
   <ds:schemaRefs>
     <ds:schemaRef ds:uri="http://schemas.openxmlformats.org/officeDocument/2006/bibliography"/>
   </ds:schemaRefs>

</xml_diff>

<commit_message>
clone using git bash shell
</commit_message>
<xml_diff>
--- a/T3000-BAS.docx
+++ b/T3000-BAS.docx
@@ -570,30 +570,9 @@
       </w:r>
     </w:p>
     <w:p>
-      <w:pPr>
-        <w:pStyle w:val="ListParagraph"/>
-        <w:numPr>
-          <w:ilvl w:val="0"/>
-          <w:numId w:val="1"/>
-        </w:numPr>
-      </w:pPr>
-      <w:r>
-        <w:t>A typical cycle</w:t>
-      </w:r>
-    </w:p>
-    <w:p>
-      <w:pPr>
-        <w:pStyle w:val="ListParagraph"/>
-        <w:numPr>
-          <w:ilvl w:val="0"/>
-          <w:numId w:val="1"/>
-        </w:numPr>
-      </w:pPr>
-      <w:r>
-        <w:t>SOP for development from developer’s point of view</w:t>
-      </w:r>
-    </w:p>
-    <w:p/>
+      <w:bookmarkStart w:id="0" w:name="_GoBack"/>
+      <w:bookmarkEnd w:id="0"/>
+    </w:p>
     <w:p>
       <w:r>
         <w:br w:type="page"/>
@@ -5261,8 +5240,6 @@
       <w:pPr>
         <w:pStyle w:val="ListParagraph"/>
       </w:pPr>
-      <w:bookmarkStart w:id="0" w:name="_GoBack"/>
-      <w:bookmarkEnd w:id="0"/>
       <w:proofErr w:type="gramStart"/>
       <w:r>
         <w:t>To commit files to the repository.</w:t>
@@ -5384,8 +5361,47 @@
         <w:lastRenderedPageBreak/>
         <w:t>Cloning a repo from github.com</w:t>
       </w:r>
+      <w:r>
+        <w:t xml:space="preserve"> using </w:t>
+      </w:r>
+      <w:proofErr w:type="spellStart"/>
+      <w:r>
+        <w:t>Git</w:t>
+      </w:r>
+      <w:proofErr w:type="spellEnd"/>
+      <w:r>
+        <w:t xml:space="preserve"> Bash Shell</w:t>
+      </w:r>
     </w:p>
     <w:p/>
+    <w:p>
+      <w:pPr>
+        <w:pStyle w:val="ListParagraph"/>
+        <w:numPr>
+          <w:ilvl w:val="0"/>
+          <w:numId w:val="17"/>
+        </w:numPr>
+      </w:pPr>
+      <w:r>
+        <w:t xml:space="preserve">Use </w:t>
+      </w:r>
+      <w:proofErr w:type="spellStart"/>
+      <w:r>
+        <w:t>pwd</w:t>
+      </w:r>
+      <w:proofErr w:type="spellEnd"/>
+      <w:r>
+        <w:t xml:space="preserve"> (present working directory) command to know </w:t>
+      </w:r>
+      <w:proofErr w:type="spellStart"/>
+      <w:r>
+        <w:t>your</w:t>
+      </w:r>
+      <w:proofErr w:type="spellEnd"/>
+      <w:r>
+        <w:t xml:space="preserve"> working directory.</w:t>
+      </w:r>
+    </w:p>
     <w:p>
       <w:r>
         <w:rPr>
@@ -5431,6 +5447,48 @@
     <w:p/>
     <w:p>
       <w:r>
+        <w:br w:type="page"/>
+      </w:r>
+    </w:p>
+    <w:p>
+      <w:pPr>
+        <w:pStyle w:val="ListParagraph"/>
+        <w:numPr>
+          <w:ilvl w:val="0"/>
+          <w:numId w:val="17"/>
+        </w:numPr>
+      </w:pPr>
+      <w:r>
+        <w:lastRenderedPageBreak/>
+        <w:t xml:space="preserve">You can use </w:t>
+      </w:r>
+      <w:proofErr w:type="spellStart"/>
+      <w:r>
+        <w:t>git</w:t>
+      </w:r>
+      <w:proofErr w:type="spellEnd"/>
+      <w:r>
+        <w:t xml:space="preserve"> </w:t>
+      </w:r>
+      <w:proofErr w:type="spellStart"/>
+      <w:r>
+        <w:t>config</w:t>
+      </w:r>
+      <w:proofErr w:type="spellEnd"/>
+      <w:r>
+        <w:t xml:space="preserve"> –list to know present configuration settings of </w:t>
+      </w:r>
+      <w:proofErr w:type="spellStart"/>
+      <w:r>
+        <w:t>git</w:t>
+      </w:r>
+      <w:proofErr w:type="spellEnd"/>
+      <w:r>
+        <w:t xml:space="preserve">. </w:t>
+      </w:r>
+    </w:p>
+    <w:p>
+      <w:r>
         <w:rPr>
           <w:noProof/>
         </w:rPr>
@@ -5473,6 +5531,26 @@
     </w:p>
     <w:p/>
     <w:p>
+      <w:pPr>
+        <w:pStyle w:val="ListParagraph"/>
+        <w:numPr>
+          <w:ilvl w:val="0"/>
+          <w:numId w:val="17"/>
+        </w:numPr>
+      </w:pPr>
+      <w:r>
+        <w:t xml:space="preserve">Use clone command as shown below to clone T3000 project from </w:t>
+      </w:r>
+      <w:proofErr w:type="spellStart"/>
+      <w:r>
+        <w:t>github</w:t>
+      </w:r>
+      <w:proofErr w:type="spellEnd"/>
+      <w:r>
+        <w:t xml:space="preserve"> website. </w:t>
+      </w:r>
+    </w:p>
+    <w:p>
       <w:r>
         <w:rPr>
           <w:noProof/>
@@ -5516,6 +5594,24 @@
     </w:p>
     <w:p/>
     <w:p>
+      <w:pPr>
+        <w:pStyle w:val="ListParagraph"/>
+        <w:numPr>
+          <w:ilvl w:val="0"/>
+          <w:numId w:val="17"/>
+        </w:numPr>
+        <w:rPr>
+          <w:noProof/>
+        </w:rPr>
+      </w:pPr>
+      <w:r>
+        <w:rPr>
+          <w:noProof/>
+        </w:rPr>
+        <w:t xml:space="preserve">Continuation of the same. </w:t>
+      </w:r>
+    </w:p>
+    <w:p>
       <w:r>
         <w:rPr>
           <w:noProof/>
@@ -5560,10 +5656,27 @@
     <w:p/>
     <w:p>
       <w:r>
+        <w:br w:type="page"/>
+      </w:r>
+    </w:p>
+    <w:p>
+      <w:pPr>
+        <w:pStyle w:val="ListParagraph"/>
+        <w:numPr>
+          <w:ilvl w:val="0"/>
+          <w:numId w:val="17"/>
+        </w:numPr>
+      </w:pPr>
+      <w:r>
+        <w:lastRenderedPageBreak/>
+        <w:t xml:space="preserve">Cloning done. </w:t>
+      </w:r>
+    </w:p>
+    <w:p>
+      <w:r>
         <w:rPr>
           <w:noProof/>
         </w:rPr>
-        <w:lastRenderedPageBreak/>
         <w:drawing>
           <wp:inline distT="0" distB="0" distL="0" distR="0" wp14:anchorId="6484F1DD" wp14:editId="331831CD">
             <wp:extent cx="5943600" cy="3441700"/>
@@ -5703,7 +5816,7 @@
         <w:rFonts w:asciiTheme="majorHAnsi" w:eastAsiaTheme="majorEastAsia" w:hAnsiTheme="majorHAnsi" w:cstheme="majorBidi"/>
         <w:noProof/>
       </w:rPr>
-      <w:t>37</w:t>
+      <w:t>1</w:t>
     </w:r>
     <w:r>
       <w:rPr>
@@ -6388,12 +6501,101 @@
         <v:path o:extrusionok="f" gradientshapeok="t" o:connecttype="rect"/>
         <o:lock v:ext="edit" aspectratio="t"/>
       </v:shapetype>
-      <v:shape id="_x0000_i1037" type="#_x0000_t75" alt="Description: C:\Program Files (x86)\Microsoft Office\MEDIA\CAGCAT10\j0205462.wmf" style="width:143.25pt;height:142.5pt;visibility:visible;mso-wrap-style:square" o:bullet="t">
+      <v:shape id="_x0000_i1027" type="#_x0000_t75" alt="Description: C:\Program Files (x86)\Microsoft Office\MEDIA\CAGCAT10\j0205462.wmf" style="width:143.25pt;height:142.5pt;visibility:visible;mso-wrap-style:square" o:bullet="t">
         <v:imagedata r:id="rId1" o:title="j0205462"/>
       </v:shape>
     </w:pict>
   </w:numPicBullet>
   <w:abstractNum w:abstractNumId="0">
+    <w:nsid w:val="03504DB0"/>
+    <w:multiLevelType w:val="hybridMultilevel"/>
+    <w:tmpl w:val="C9EAB4FE"/>
+    <w:lvl w:ilvl="0" w:tplc="0409000F">
+      <w:start w:val="1"/>
+      <w:numFmt w:val="decimal"/>
+      <w:lvlText w:val="%1."/>
+      <w:lvlJc w:val="left"/>
+      <w:pPr>
+        <w:ind w:left="720" w:hanging="360"/>
+      </w:pPr>
+      <w:rPr>
+        <w:rFonts w:hint="default"/>
+      </w:rPr>
+    </w:lvl>
+    <w:lvl w:ilvl="1" w:tplc="04090019" w:tentative="1">
+      <w:start w:val="1"/>
+      <w:numFmt w:val="lowerLetter"/>
+      <w:lvlText w:val="%2."/>
+      <w:lvlJc w:val="left"/>
+      <w:pPr>
+        <w:ind w:left="1440" w:hanging="360"/>
+      </w:pPr>
+    </w:lvl>
+    <w:lvl w:ilvl="2" w:tplc="0409001B" w:tentative="1">
+      <w:start w:val="1"/>
+      <w:numFmt w:val="lowerRoman"/>
+      <w:lvlText w:val="%3."/>
+      <w:lvlJc w:val="right"/>
+      <w:pPr>
+        <w:ind w:left="2160" w:hanging="180"/>
+      </w:pPr>
+    </w:lvl>
+    <w:lvl w:ilvl="3" w:tplc="0409000F" w:tentative="1">
+      <w:start w:val="1"/>
+      <w:numFmt w:val="decimal"/>
+      <w:lvlText w:val="%4."/>
+      <w:lvlJc w:val="left"/>
+      <w:pPr>
+        <w:ind w:left="2880" w:hanging="360"/>
+      </w:pPr>
+    </w:lvl>
+    <w:lvl w:ilvl="4" w:tplc="04090019" w:tentative="1">
+      <w:start w:val="1"/>
+      <w:numFmt w:val="lowerLetter"/>
+      <w:lvlText w:val="%5."/>
+      <w:lvlJc w:val="left"/>
+      <w:pPr>
+        <w:ind w:left="3600" w:hanging="360"/>
+      </w:pPr>
+    </w:lvl>
+    <w:lvl w:ilvl="5" w:tplc="0409001B" w:tentative="1">
+      <w:start w:val="1"/>
+      <w:numFmt w:val="lowerRoman"/>
+      <w:lvlText w:val="%6."/>
+      <w:lvlJc w:val="right"/>
+      <w:pPr>
+        <w:ind w:left="4320" w:hanging="180"/>
+      </w:pPr>
+    </w:lvl>
+    <w:lvl w:ilvl="6" w:tplc="0409000F" w:tentative="1">
+      <w:start w:val="1"/>
+      <w:numFmt w:val="decimal"/>
+      <w:lvlText w:val="%7."/>
+      <w:lvlJc w:val="left"/>
+      <w:pPr>
+        <w:ind w:left="5040" w:hanging="360"/>
+      </w:pPr>
+    </w:lvl>
+    <w:lvl w:ilvl="7" w:tplc="04090019" w:tentative="1">
+      <w:start w:val="1"/>
+      <w:numFmt w:val="lowerLetter"/>
+      <w:lvlText w:val="%8."/>
+      <w:lvlJc w:val="left"/>
+      <w:pPr>
+        <w:ind w:left="5760" w:hanging="360"/>
+      </w:pPr>
+    </w:lvl>
+    <w:lvl w:ilvl="8" w:tplc="0409001B" w:tentative="1">
+      <w:start w:val="1"/>
+      <w:numFmt w:val="lowerRoman"/>
+      <w:lvlText w:val="%9."/>
+      <w:lvlJc w:val="right"/>
+      <w:pPr>
+        <w:ind w:left="6480" w:hanging="180"/>
+      </w:pPr>
+    </w:lvl>
+  </w:abstractNum>
+  <w:abstractNum w:abstractNumId="1">
     <w:nsid w:val="05EE2AB4"/>
     <w:multiLevelType w:val="hybridMultilevel"/>
     <w:tmpl w:val="53AA2B08"/>
@@ -6482,7 +6684,7 @@
       </w:pPr>
     </w:lvl>
   </w:abstractNum>
-  <w:abstractNum w:abstractNumId="1">
+  <w:abstractNum w:abstractNumId="2">
     <w:nsid w:val="1EC50FFE"/>
     <w:multiLevelType w:val="hybridMultilevel"/>
     <w:tmpl w:val="F8B26110"/>
@@ -6571,7 +6773,7 @@
       </w:pPr>
     </w:lvl>
   </w:abstractNum>
-  <w:abstractNum w:abstractNumId="2">
+  <w:abstractNum w:abstractNumId="3">
     <w:nsid w:val="225A184C"/>
     <w:multiLevelType w:val="multilevel"/>
     <w:tmpl w:val="0409001F"/>
@@ -6660,7 +6862,7 @@
       </w:pPr>
     </w:lvl>
   </w:abstractNum>
-  <w:abstractNum w:abstractNumId="3">
+  <w:abstractNum w:abstractNumId="4">
     <w:nsid w:val="23B502E4"/>
     <w:multiLevelType w:val="hybridMultilevel"/>
     <w:tmpl w:val="5CBAD5C2"/>
@@ -6749,7 +6951,7 @@
       </w:pPr>
     </w:lvl>
   </w:abstractNum>
-  <w:abstractNum w:abstractNumId="4">
+  <w:abstractNum w:abstractNumId="5">
     <w:nsid w:val="277E45A0"/>
     <w:multiLevelType w:val="hybridMultilevel"/>
     <w:tmpl w:val="CF6CE9C4"/>
@@ -6838,7 +7040,7 @@
       </w:pPr>
     </w:lvl>
   </w:abstractNum>
-  <w:abstractNum w:abstractNumId="5">
+  <w:abstractNum w:abstractNumId="6">
     <w:nsid w:val="2B866899"/>
     <w:multiLevelType w:val="hybridMultilevel"/>
     <w:tmpl w:val="2CB0C654"/>
@@ -6927,7 +7129,7 @@
       </w:pPr>
     </w:lvl>
   </w:abstractNum>
-  <w:abstractNum w:abstractNumId="6">
+  <w:abstractNum w:abstractNumId="7">
     <w:nsid w:val="34FF5269"/>
     <w:multiLevelType w:val="hybridMultilevel"/>
     <w:tmpl w:val="DF78A50A"/>
@@ -7016,7 +7218,7 @@
       </w:pPr>
     </w:lvl>
   </w:abstractNum>
-  <w:abstractNum w:abstractNumId="7">
+  <w:abstractNum w:abstractNumId="8">
     <w:nsid w:val="3BC10A2A"/>
     <w:multiLevelType w:val="hybridMultilevel"/>
     <w:tmpl w:val="C6A2E87A"/>
@@ -7105,7 +7307,7 @@
       </w:pPr>
     </w:lvl>
   </w:abstractNum>
-  <w:abstractNum w:abstractNumId="8">
+  <w:abstractNum w:abstractNumId="9">
     <w:nsid w:val="3C9F52BE"/>
     <w:multiLevelType w:val="hybridMultilevel"/>
     <w:tmpl w:val="53EAAB32"/>
@@ -7194,7 +7396,7 @@
       </w:pPr>
     </w:lvl>
   </w:abstractNum>
-  <w:abstractNum w:abstractNumId="9">
+  <w:abstractNum w:abstractNumId="10">
     <w:nsid w:val="425F7CC2"/>
     <w:multiLevelType w:val="multilevel"/>
     <w:tmpl w:val="C1E4E9F4"/>
@@ -7307,7 +7509,7 @@
       </w:rPr>
     </w:lvl>
   </w:abstractNum>
-  <w:abstractNum w:abstractNumId="10">
+  <w:abstractNum w:abstractNumId="11">
     <w:nsid w:val="488277B8"/>
     <w:multiLevelType w:val="hybridMultilevel"/>
     <w:tmpl w:val="C6A2E87A"/>
@@ -7396,7 +7598,7 @@
       </w:pPr>
     </w:lvl>
   </w:abstractNum>
-  <w:abstractNum w:abstractNumId="11">
+  <w:abstractNum w:abstractNumId="12">
     <w:nsid w:val="55C121D5"/>
     <w:multiLevelType w:val="multilevel"/>
     <w:tmpl w:val="04090025"/>
@@ -7491,7 +7693,7 @@
       </w:pPr>
     </w:lvl>
   </w:abstractNum>
-  <w:abstractNum w:abstractNumId="12">
+  <w:abstractNum w:abstractNumId="13">
     <w:nsid w:val="63CE272A"/>
     <w:multiLevelType w:val="hybridMultilevel"/>
     <w:tmpl w:val="40F20706"/>
@@ -7580,7 +7782,7 @@
       </w:pPr>
     </w:lvl>
   </w:abstractNum>
-  <w:abstractNum w:abstractNumId="13">
+  <w:abstractNum w:abstractNumId="14">
     <w:nsid w:val="6FA6764E"/>
     <w:multiLevelType w:val="hybridMultilevel"/>
     <w:tmpl w:val="CC464C40"/>
@@ -7721,7 +7923,7 @@
       </w:rPr>
     </w:lvl>
   </w:abstractNum>
-  <w:abstractNum w:abstractNumId="14">
+  <w:abstractNum w:abstractNumId="15">
     <w:nsid w:val="749663A9"/>
     <w:multiLevelType w:val="hybridMultilevel"/>
     <w:tmpl w:val="7D188DB0"/>
@@ -7811,52 +8013,55 @@
     </w:lvl>
   </w:abstractNum>
   <w:num w:numId="1">
+    <w:abstractNumId w:val="5"/>
+  </w:num>
+  <w:num w:numId="2">
+    <w:abstractNumId w:val="2"/>
+  </w:num>
+  <w:num w:numId="3">
+    <w:abstractNumId w:val="7"/>
+  </w:num>
+  <w:num w:numId="4">
+    <w:abstractNumId w:val="3"/>
+  </w:num>
+  <w:num w:numId="5">
+    <w:abstractNumId w:val="14"/>
+  </w:num>
+  <w:num w:numId="6">
+    <w:abstractNumId w:val="13"/>
+  </w:num>
+  <w:num w:numId="7">
+    <w:abstractNumId w:val="10"/>
+  </w:num>
+  <w:num w:numId="8">
+    <w:abstractNumId w:val="8"/>
+  </w:num>
+  <w:num w:numId="9">
     <w:abstractNumId w:val="4"/>
   </w:num>
-  <w:num w:numId="2">
+  <w:num w:numId="10">
+    <w:abstractNumId w:val="12"/>
+  </w:num>
+  <w:num w:numId="11">
+    <w:abstractNumId w:val="12"/>
+  </w:num>
+  <w:num w:numId="12">
+    <w:abstractNumId w:val="11"/>
+  </w:num>
+  <w:num w:numId="13">
+    <w:abstractNumId w:val="15"/>
+  </w:num>
+  <w:num w:numId="14">
+    <w:abstractNumId w:val="6"/>
+  </w:num>
+  <w:num w:numId="15">
     <w:abstractNumId w:val="1"/>
   </w:num>
-  <w:num w:numId="3">
-    <w:abstractNumId w:val="6"/>
-  </w:num>
-  <w:num w:numId="4">
-    <w:abstractNumId w:val="2"/>
-  </w:num>
-  <w:num w:numId="5">
-    <w:abstractNumId w:val="13"/>
-  </w:num>
-  <w:num w:numId="6">
-    <w:abstractNumId w:val="12"/>
-  </w:num>
-  <w:num w:numId="7">
+  <w:num w:numId="16">
     <w:abstractNumId w:val="9"/>
   </w:num>
-  <w:num w:numId="8">
-    <w:abstractNumId w:val="7"/>
-  </w:num>
-  <w:num w:numId="9">
-    <w:abstractNumId w:val="3"/>
-  </w:num>
-  <w:num w:numId="10">
-    <w:abstractNumId w:val="11"/>
-  </w:num>
-  <w:num w:numId="11">
-    <w:abstractNumId w:val="11"/>
-  </w:num>
-  <w:num w:numId="12">
-    <w:abstractNumId w:val="10"/>
-  </w:num>
-  <w:num w:numId="13">
-    <w:abstractNumId w:val="14"/>
-  </w:num>
-  <w:num w:numId="14">
-    <w:abstractNumId w:val="5"/>
-  </w:num>
-  <w:num w:numId="15">
+  <w:num w:numId="17">
     <w:abstractNumId w:val="0"/>
-  </w:num>
-  <w:num w:numId="16">
-    <w:abstractNumId w:val="8"/>
   </w:num>
 </w:numbering>
 </file>
@@ -9952,7 +10157,7 @@
 </file>
 
 <file path=customXml/itemProps2.xml><?xml version="1.0" encoding="utf-8"?>
-<ds:datastoreItem xmlns:ds="http://schemas.openxmlformats.org/officeDocument/2006/customXml" ds:itemID="{A428841D-3F5E-4F75-97EC-DA927FB2449E}">
+<ds:datastoreItem xmlns:ds="http://schemas.openxmlformats.org/officeDocument/2006/customXml" ds:itemID="{D362A7E4-A022-4816-8D30-48521D370A4D}">
   <ds:schemaRefs>
     <ds:schemaRef ds:uri="http://schemas.openxmlformats.org/officeDocument/2006/bibliography"/>
   </ds:schemaRefs>

</xml_diff>